<commit_message>
update: svarark_komplett with changes from the  updated oppg3-document
</commit_message>
<xml_diff>
--- a/svarark_komplett.docx
+++ b/svarark_komplett.docx
@@ -409,47 +409,7 @@
                 <w:lang w:val="nb-NO" w:eastAsia="nb-NO"/>
                 <w14:ligatures w14:val="none"/>
               </w:rPr>
-              <w:t xml:space="preserve">Først blir det opprinnelige datasettet delt i to deler, 80% for trening og validering og 20% for testing. Deretter blir de 80% delt for trening og validering delt opp igjen inn i 2 sett der hvor 75% av 80% blir </w:t>
-            </w:r>
-            <w:proofErr w:type="spellStart"/>
-            <w:r>
-              <w:rPr>
-                <w:rFonts w:ascii="Calibri" w:eastAsia="Times New Roman" w:hAnsi="Calibri" w:cs="Calibri"/>
-                <w:kern w:val="0"/>
-                <w:lang w:val="nb-NO" w:eastAsia="nb-NO"/>
-                <w14:ligatures w14:val="none"/>
-              </w:rPr>
-              <w:t>treningsset</w:t>
-            </w:r>
-            <w:proofErr w:type="spellEnd"/>
-            <w:r>
-              <w:rPr>
-                <w:rFonts w:ascii="Calibri" w:eastAsia="Times New Roman" w:hAnsi="Calibri" w:cs="Calibri"/>
-                <w:kern w:val="0"/>
-                <w:lang w:val="nb-NO" w:eastAsia="nb-NO"/>
-                <w14:ligatures w14:val="none"/>
-              </w:rPr>
-              <w:t xml:space="preserve"> og 25% av 80% blir </w:t>
-            </w:r>
-            <w:proofErr w:type="spellStart"/>
-            <w:r>
-              <w:rPr>
-                <w:rFonts w:ascii="Calibri" w:eastAsia="Times New Roman" w:hAnsi="Calibri" w:cs="Calibri"/>
-                <w:kern w:val="0"/>
-                <w:lang w:val="nb-NO" w:eastAsia="nb-NO"/>
-                <w14:ligatures w14:val="none"/>
-              </w:rPr>
-              <w:t>valideringsset</w:t>
-            </w:r>
-            <w:proofErr w:type="spellEnd"/>
-            <w:r>
-              <w:rPr>
-                <w:rFonts w:ascii="Calibri" w:eastAsia="Times New Roman" w:hAnsi="Calibri" w:cs="Calibri"/>
-                <w:kern w:val="0"/>
-                <w:lang w:val="nb-NO" w:eastAsia="nb-NO"/>
-                <w14:ligatures w14:val="none"/>
-              </w:rPr>
-              <w:t>. </w:t>
+              <w:t>Først blir det opprinnelige datasettet delt i to deler, 80% for trening og validering og 20% for testing. Deretter blir de 80% delt for trening og validering delt opp igjen inn i 2 sett der hvor 75% av 80% blir treningsset og 25% av 80% blir valideringsset. </w:t>
             </w:r>
           </w:p>
           <w:p>
@@ -536,7 +496,6 @@
                 <w14:ligatures w14:val="none"/>
               </w:rPr>
             </w:pPr>
-            <w:proofErr w:type="spellStart"/>
             <w:r>
               <w:rPr>
                 <w:rFonts w:ascii="Calibri" w:eastAsia="Times New Roman" w:hAnsi="Calibri" w:cs="Calibri"/>
@@ -544,17 +503,7 @@
                 <w:lang w:val="nb-NO" w:eastAsia="nb-NO"/>
                 <w14:ligatures w14:val="none"/>
               </w:rPr>
-              <w:t>Valideringsset</w:t>
-            </w:r>
-            <w:proofErr w:type="spellEnd"/>
-            <w:r>
-              <w:rPr>
-                <w:rFonts w:ascii="Calibri" w:eastAsia="Times New Roman" w:hAnsi="Calibri" w:cs="Calibri"/>
-                <w:kern w:val="0"/>
-                <w:lang w:val="nb-NO" w:eastAsia="nb-NO"/>
-                <w14:ligatures w14:val="none"/>
-              </w:rPr>
-              <w:t>: 20% med 407 av 2036 observasjonene </w:t>
+              <w:t>Valideringsset: 20% med 407 av 2036 observasjonene </w:t>
             </w:r>
           </w:p>
           <w:p>
@@ -836,147 +785,7 @@
                 <w:lang w:val="nb-NO" w:eastAsia="nb-NO"/>
                 <w14:ligatures w14:val="none"/>
               </w:rPr>
-              <w:t xml:space="preserve">Det vi ser i plottene er at forklaringsvariabelen </w:t>
-            </w:r>
-            <w:proofErr w:type="spellStart"/>
-            <w:r>
-              <w:rPr>
-                <w:rFonts w:ascii="Calibri" w:eastAsia="Times New Roman" w:hAnsi="Calibri" w:cs="Calibri"/>
-                <w:kern w:val="0"/>
-                <w:lang w:val="nb-NO" w:eastAsia="nb-NO"/>
-                <w14:ligatures w14:val="none"/>
-              </w:rPr>
-              <w:t>skudd_paa_maal_diff</w:t>
-            </w:r>
-            <w:proofErr w:type="spellEnd"/>
-            <w:r>
-              <w:rPr>
-                <w:rFonts w:ascii="Calibri" w:eastAsia="Times New Roman" w:hAnsi="Calibri" w:cs="Calibri"/>
-                <w:kern w:val="0"/>
-                <w:lang w:val="nb-NO" w:eastAsia="nb-NO"/>
-                <w14:ligatures w14:val="none"/>
-              </w:rPr>
-              <w:t xml:space="preserve"> ser ut til å ha høyest korrelasjon med at hjemmelaget vinner både i plottene og i utskriften. Hvis skudd på mål er positiv så er det veldig høy sjanse for hjemmeseier.  De andre to forklaringsvariablene </w:t>
-            </w:r>
-            <w:proofErr w:type="spellStart"/>
-            <w:r>
-              <w:rPr>
-                <w:rFonts w:ascii="Calibri" w:eastAsia="Times New Roman" w:hAnsi="Calibri" w:cs="Calibri"/>
-                <w:kern w:val="0"/>
-                <w:lang w:val="nb-NO" w:eastAsia="nb-NO"/>
-                <w14:ligatures w14:val="none"/>
-              </w:rPr>
-              <w:t>corner_diff</w:t>
-            </w:r>
-            <w:proofErr w:type="spellEnd"/>
-            <w:r>
-              <w:rPr>
-                <w:rFonts w:ascii="Calibri" w:eastAsia="Times New Roman" w:hAnsi="Calibri" w:cs="Calibri"/>
-                <w:kern w:val="0"/>
-                <w:lang w:val="nb-NO" w:eastAsia="nb-NO"/>
-                <w14:ligatures w14:val="none"/>
-              </w:rPr>
-              <w:t xml:space="preserve"> og </w:t>
-            </w:r>
-            <w:proofErr w:type="spellStart"/>
-            <w:r>
-              <w:rPr>
-                <w:rFonts w:ascii="Calibri" w:eastAsia="Times New Roman" w:hAnsi="Calibri" w:cs="Calibri"/>
-                <w:kern w:val="0"/>
-                <w:lang w:val="nb-NO" w:eastAsia="nb-NO"/>
-                <w14:ligatures w14:val="none"/>
-              </w:rPr>
-              <w:t>forseelse_diff</w:t>
-            </w:r>
-            <w:proofErr w:type="spellEnd"/>
-            <w:r>
-              <w:rPr>
-                <w:rFonts w:ascii="Calibri" w:eastAsia="Times New Roman" w:hAnsi="Calibri" w:cs="Calibri"/>
-                <w:kern w:val="0"/>
-                <w:lang w:val="nb-NO" w:eastAsia="nb-NO"/>
-                <w14:ligatures w14:val="none"/>
-              </w:rPr>
-              <w:t xml:space="preserve"> ser ut til å ha liten relasjon til Y om hjemmelaget vinner. Litt vanskelig å tyde om det er noe reel relasjon mellom Y og </w:t>
-            </w:r>
-            <w:proofErr w:type="spellStart"/>
-            <w:r>
-              <w:rPr>
-                <w:rFonts w:ascii="Calibri" w:eastAsia="Times New Roman" w:hAnsi="Calibri" w:cs="Calibri"/>
-                <w:kern w:val="0"/>
-                <w:lang w:val="nb-NO" w:eastAsia="nb-NO"/>
-                <w14:ligatures w14:val="none"/>
-              </w:rPr>
-              <w:t>corner_diff</w:t>
-            </w:r>
-            <w:proofErr w:type="spellEnd"/>
-            <w:r>
-              <w:rPr>
-                <w:rFonts w:ascii="Calibri" w:eastAsia="Times New Roman" w:hAnsi="Calibri" w:cs="Calibri"/>
-                <w:kern w:val="0"/>
-                <w:lang w:val="nb-NO" w:eastAsia="nb-NO"/>
-                <w14:ligatures w14:val="none"/>
-              </w:rPr>
-              <w:t xml:space="preserve"> og </w:t>
-            </w:r>
-            <w:proofErr w:type="spellStart"/>
-            <w:r>
-              <w:rPr>
-                <w:rFonts w:ascii="Calibri" w:eastAsia="Times New Roman" w:hAnsi="Calibri" w:cs="Calibri"/>
-                <w:kern w:val="0"/>
-                <w:lang w:val="nb-NO" w:eastAsia="nb-NO"/>
-                <w14:ligatures w14:val="none"/>
-              </w:rPr>
-              <w:t>forseelse_diff</w:t>
-            </w:r>
-            <w:proofErr w:type="spellEnd"/>
-            <w:r>
-              <w:rPr>
-                <w:rFonts w:ascii="Calibri" w:eastAsia="Times New Roman" w:hAnsi="Calibri" w:cs="Calibri"/>
-                <w:kern w:val="0"/>
-                <w:lang w:val="nb-NO" w:eastAsia="nb-NO"/>
-                <w14:ligatures w14:val="none"/>
-              </w:rPr>
-              <w:t xml:space="preserve"> bare ved å visuelt se på plottene og utskriften, men </w:t>
-            </w:r>
-            <w:proofErr w:type="spellStart"/>
-            <w:r>
-              <w:rPr>
-                <w:rFonts w:ascii="Calibri" w:eastAsia="Times New Roman" w:hAnsi="Calibri" w:cs="Calibri"/>
-                <w:kern w:val="0"/>
-                <w:lang w:val="nb-NO" w:eastAsia="nb-NO"/>
-                <w14:ligatures w14:val="none"/>
-              </w:rPr>
-              <w:t>skudd_paa_maal_diff</w:t>
-            </w:r>
-            <w:proofErr w:type="spellEnd"/>
-            <w:r>
-              <w:rPr>
-                <w:rFonts w:ascii="Calibri" w:eastAsia="Times New Roman" w:hAnsi="Calibri" w:cs="Calibri"/>
-                <w:kern w:val="0"/>
-                <w:lang w:val="nb-NO" w:eastAsia="nb-NO"/>
-                <w14:ligatures w14:val="none"/>
-              </w:rPr>
-              <w:t xml:space="preserve"> ser ut til å være bedre til å </w:t>
-            </w:r>
-            <w:proofErr w:type="spellStart"/>
-            <w:r>
-              <w:rPr>
-                <w:rFonts w:ascii="Calibri" w:eastAsia="Times New Roman" w:hAnsi="Calibri" w:cs="Calibri"/>
-                <w:kern w:val="0"/>
-                <w:lang w:val="nb-NO" w:eastAsia="nb-NO"/>
-                <w14:ligatures w14:val="none"/>
-              </w:rPr>
-              <w:t>redikere</w:t>
-            </w:r>
-            <w:proofErr w:type="spellEnd"/>
-            <w:r>
-              <w:rPr>
-                <w:rFonts w:ascii="Calibri" w:eastAsia="Times New Roman" w:hAnsi="Calibri" w:cs="Calibri"/>
-                <w:kern w:val="0"/>
-                <w:lang w:val="nb-NO" w:eastAsia="nb-NO"/>
-                <w14:ligatures w14:val="none"/>
-              </w:rPr>
-              <w:t xml:space="preserve"> om det blir hjemmeseier. </w:t>
+              <w:t>Det vi ser i plottene er at forklaringsvariabelen skudd_paa_maal_diff ser ut til å ha høyest korrelasjon med at hjemmelaget vinner både i plottene og i utskriften. Hvis skudd på mål er positiv så er det veldig høy sjanse for hjemmeseier.  De andre to forklaringsvariablene corner_diff og forseelse_diff ser ut til å ha liten relasjon til Y om hjemmelaget vinner. Litt vanskelig å tyde om det er noe reel relasjon mellom Y og corner_diff og forseelse_diff bare ved å visuelt se på plottene og utskriften, men skudd_paa_maal_diff ser ut til å være bedre til å redikere om det blir hjemmeseier. </w:t>
             </w:r>
           </w:p>
         </w:tc>
@@ -1088,27 +897,7 @@
                 <w:lang w:val="nb-NO" w:eastAsia="nb-NO"/>
                 <w14:ligatures w14:val="none"/>
               </w:rPr>
-              <w:t xml:space="preserve">Forklaringsvariabelen </w:t>
-            </w:r>
-            <w:proofErr w:type="spellStart"/>
-            <w:r>
-              <w:rPr>
-                <w:rFonts w:ascii="Calibri" w:eastAsia="Times New Roman" w:hAnsi="Calibri" w:cs="Calibri"/>
-                <w:kern w:val="0"/>
-                <w:lang w:val="nb-NO" w:eastAsia="nb-NO"/>
-                <w14:ligatures w14:val="none"/>
-              </w:rPr>
-              <w:t>skudd_paa_maal_diff</w:t>
-            </w:r>
-            <w:proofErr w:type="spellEnd"/>
-            <w:r>
-              <w:rPr>
-                <w:rFonts w:ascii="Calibri" w:eastAsia="Times New Roman" w:hAnsi="Calibri" w:cs="Calibri"/>
-                <w:kern w:val="0"/>
-                <w:lang w:val="nb-NO" w:eastAsia="nb-NO"/>
-                <w14:ligatures w14:val="none"/>
-              </w:rPr>
-              <w:t xml:space="preserve"> ser ut til å være den beste predikatoren for om det blir hjemmeseier. Dette kan vi se ut ifra korrelasjonskoeffisient i tetthetsplottet og vi ser at den har høyest positiv verdi med Y at det blir hjemmeseier. </w:t>
+              <w:t>Forklaringsvariabelen skudd_paa_maal_diff ser ut til å være den beste predikatoren for om det blir hjemmeseier. Dette kan vi se ut ifra korrelasjonskoeffisient i tetthetsplottet og vi ser at den har høyest positiv verdi med Y at det blir hjemmeseier. </w:t>
             </w:r>
           </w:p>
         </w:tc>
@@ -1182,7 +971,6 @@
               </w:rPr>
               <w:t xml:space="preserve">I en kamp der </w:t>
             </w:r>
-            <w:proofErr w:type="spellStart"/>
             <w:r>
               <w:rPr>
                 <w:rFonts w:ascii="Courier New" w:hAnsi="Courier New" w:cs="Courier New"/>
@@ -1193,7 +981,6 @@
               </w:rPr>
               <w:t>skudd_paa_maal_diff</w:t>
             </w:r>
-            <w:proofErr w:type="spellEnd"/>
             <w:r>
               <w:rPr>
                 <w:b w:val="0"/>
@@ -1203,7 +990,6 @@
               </w:rPr>
               <w:t xml:space="preserve"> er 2, </w:t>
             </w:r>
-            <w:proofErr w:type="spellStart"/>
             <w:r>
               <w:rPr>
                 <w:rFonts w:ascii="Courier New" w:hAnsi="Courier New" w:cs="Courier New"/>
@@ -1214,7 +1000,6 @@
               </w:rPr>
               <w:t>corner_diff</w:t>
             </w:r>
-            <w:proofErr w:type="spellEnd"/>
             <w:r>
               <w:rPr>
                 <w:b w:val="0"/>
@@ -1224,7 +1009,6 @@
               </w:rPr>
               <w:t xml:space="preserve"> er −2 og </w:t>
             </w:r>
-            <w:proofErr w:type="spellStart"/>
             <w:r>
               <w:rPr>
                 <w:rFonts w:ascii="Courier New" w:hAnsi="Courier New" w:cs="Courier New"/>
@@ -1233,18 +1017,7 @@
                 <w:color w:val="000000" w:themeColor="text1"/>
                 <w:lang w:val="nb-NO"/>
               </w:rPr>
-              <w:t>forseelse_diff</w:t>
-            </w:r>
-            <w:proofErr w:type="spellEnd"/>
-            <w:r>
-              <w:rPr>
-                <w:rFonts w:ascii="Courier New" w:hAnsi="Courier New" w:cs="Courier New"/>
-                <w:b w:val="0"/>
-                <w:bCs w:val="0"/>
-                <w:color w:val="000000" w:themeColor="text1"/>
-                <w:lang w:val="nb-NO"/>
-              </w:rPr>
-              <w:t xml:space="preserve"> </w:t>
+              <w:t xml:space="preserve">forseelse_diff </w:t>
             </w:r>
             <w:r>
               <w:rPr>
@@ -1300,9 +1073,20 @@
                 <w:lang w:val="nb-NO" w:eastAsia="nb-NO"/>
                 <w14:ligatures w14:val="none"/>
               </w:rPr>
-              <w:t xml:space="preserve">import </w:t>
-            </w:r>
-            <w:proofErr w:type="spellStart"/>
+              <w:t>import numpy as np </w:t>
+            </w:r>
+          </w:p>
+          <w:p>
+            <w:pPr>
+              <w:textAlignment w:val="baseline"/>
+              <w:cnfStyle w:val="000000000000" w:firstRow="0" w:lastRow="0" w:firstColumn="0" w:lastColumn="0" w:oddVBand="0" w:evenVBand="0" w:oddHBand="0" w:evenHBand="0" w:firstRowFirstColumn="0" w:firstRowLastColumn="0" w:lastRowFirstColumn="0" w:lastRowLastColumn="0"/>
+              <w:rPr>
+                <w:rFonts w:ascii="Times New Roman" w:eastAsia="Times New Roman" w:hAnsi="Times New Roman" w:cs="Times New Roman"/>
+                <w:kern w:val="0"/>
+                <w:lang w:val="nb-NO" w:eastAsia="nb-NO"/>
+                <w14:ligatures w14:val="none"/>
+              </w:rPr>
+            </w:pPr>
             <w:r>
               <w:rPr>
                 <w:rFonts w:ascii="Calibri" w:eastAsia="Times New Roman" w:hAnsi="Calibri" w:cs="Calibri"/>
@@ -1310,9 +1094,20 @@
                 <w:lang w:val="nb-NO" w:eastAsia="nb-NO"/>
                 <w14:ligatures w14:val="none"/>
               </w:rPr>
-              <w:t>numpy</w:t>
-            </w:r>
-            <w:proofErr w:type="spellEnd"/>
+              <w:t>  </w:t>
+            </w:r>
+          </w:p>
+          <w:p>
+            <w:pPr>
+              <w:textAlignment w:val="baseline"/>
+              <w:cnfStyle w:val="000000000000" w:firstRow="0" w:lastRow="0" w:firstColumn="0" w:lastColumn="0" w:oddVBand="0" w:evenVBand="0" w:oddHBand="0" w:evenHBand="0" w:firstRowFirstColumn="0" w:firstRowLastColumn="0" w:lastRowFirstColumn="0" w:lastRowLastColumn="0"/>
+              <w:rPr>
+                <w:rFonts w:ascii="Times New Roman" w:eastAsia="Times New Roman" w:hAnsi="Times New Roman" w:cs="Times New Roman"/>
+                <w:kern w:val="0"/>
+                <w:lang w:val="nb-NO" w:eastAsia="nb-NO"/>
+                <w14:ligatures w14:val="none"/>
+              </w:rPr>
+            </w:pPr>
             <w:r>
               <w:rPr>
                 <w:rFonts w:ascii="Calibri" w:eastAsia="Times New Roman" w:hAnsi="Calibri" w:cs="Calibri"/>
@@ -1320,9 +1115,20 @@
                 <w:lang w:val="nb-NO" w:eastAsia="nb-NO"/>
                 <w14:ligatures w14:val="none"/>
               </w:rPr>
-              <w:t xml:space="preserve"> as </w:t>
-            </w:r>
-            <w:proofErr w:type="spellStart"/>
+              <w:t># Definere koeffisientene fra modellen </w:t>
+            </w:r>
+          </w:p>
+          <w:p>
+            <w:pPr>
+              <w:textAlignment w:val="baseline"/>
+              <w:cnfStyle w:val="000000000000" w:firstRow="0" w:lastRow="0" w:firstColumn="0" w:lastColumn="0" w:oddVBand="0" w:evenVBand="0" w:oddHBand="0" w:evenHBand="0" w:firstRowFirstColumn="0" w:firstRowLastColumn="0" w:lastRowFirstColumn="0" w:lastRowLastColumn="0"/>
+              <w:rPr>
+                <w:rFonts w:ascii="Times New Roman" w:eastAsia="Times New Roman" w:hAnsi="Times New Roman" w:cs="Times New Roman"/>
+                <w:kern w:val="0"/>
+                <w:lang w:val="nb-NO" w:eastAsia="nb-NO"/>
+                <w14:ligatures w14:val="none"/>
+              </w:rPr>
+            </w:pPr>
             <w:r>
               <w:rPr>
                 <w:rFonts w:ascii="Calibri" w:eastAsia="Times New Roman" w:hAnsi="Calibri" w:cs="Calibri"/>
@@ -1330,9 +1136,20 @@
                 <w:lang w:val="nb-NO" w:eastAsia="nb-NO"/>
                 <w14:ligatures w14:val="none"/>
               </w:rPr>
-              <w:t>np</w:t>
-            </w:r>
-            <w:proofErr w:type="spellEnd"/>
+              <w:t>intercept = -0.591661 </w:t>
+            </w:r>
+          </w:p>
+          <w:p>
+            <w:pPr>
+              <w:textAlignment w:val="baseline"/>
+              <w:cnfStyle w:val="000000000000" w:firstRow="0" w:lastRow="0" w:firstColumn="0" w:lastColumn="0" w:oddVBand="0" w:evenVBand="0" w:oddHBand="0" w:evenHBand="0" w:firstRowFirstColumn="0" w:firstRowLastColumn="0" w:lastRowFirstColumn="0" w:lastRowLastColumn="0"/>
+              <w:rPr>
+                <w:rFonts w:ascii="Times New Roman" w:eastAsia="Times New Roman" w:hAnsi="Times New Roman" w:cs="Times New Roman"/>
+                <w:kern w:val="0"/>
+                <w:lang w:val="nb-NO" w:eastAsia="nb-NO"/>
+                <w14:ligatures w14:val="none"/>
+              </w:rPr>
+            </w:pPr>
             <w:r>
               <w:rPr>
                 <w:rFonts w:ascii="Calibri" w:eastAsia="Times New Roman" w:hAnsi="Calibri" w:cs="Calibri"/>
@@ -1340,7 +1157,7 @@
                 <w:lang w:val="nb-NO" w:eastAsia="nb-NO"/>
                 <w14:ligatures w14:val="none"/>
               </w:rPr>
-              <w:t> </w:t>
+              <w:t>skudd_paa_maal_diff_coef = 0.382565 </w:t>
             </w:r>
           </w:p>
           <w:p>
@@ -1350,6 +1167,69 @@
               <w:rPr>
                 <w:rFonts w:ascii="Times New Roman" w:eastAsia="Times New Roman" w:hAnsi="Times New Roman" w:cs="Times New Roman"/>
                 <w:kern w:val="0"/>
+                <w:lang w:val="en-US" w:eastAsia="nb-NO"/>
+                <w14:ligatures w14:val="none"/>
+              </w:rPr>
+            </w:pPr>
+            <w:r>
+              <w:rPr>
+                <w:rFonts w:ascii="Calibri" w:eastAsia="Times New Roman" w:hAnsi="Calibri" w:cs="Calibri"/>
+                <w:kern w:val="0"/>
+                <w:lang w:val="en-US" w:eastAsia="nb-NO"/>
+                <w14:ligatures w14:val="none"/>
+              </w:rPr>
+              <w:t>corner_diff_coef = -0.100377 </w:t>
+            </w:r>
+          </w:p>
+          <w:p>
+            <w:pPr>
+              <w:textAlignment w:val="baseline"/>
+              <w:cnfStyle w:val="000000000000" w:firstRow="0" w:lastRow="0" w:firstColumn="0" w:lastColumn="0" w:oddVBand="0" w:evenVBand="0" w:oddHBand="0" w:evenHBand="0" w:firstRowFirstColumn="0" w:firstRowLastColumn="0" w:lastRowFirstColumn="0" w:lastRowLastColumn="0"/>
+              <w:rPr>
+                <w:rFonts w:ascii="Times New Roman" w:eastAsia="Times New Roman" w:hAnsi="Times New Roman" w:cs="Times New Roman"/>
+                <w:kern w:val="0"/>
+                <w:lang w:val="en-US" w:eastAsia="nb-NO"/>
+                <w14:ligatures w14:val="none"/>
+              </w:rPr>
+            </w:pPr>
+            <w:r>
+              <w:rPr>
+                <w:rFonts w:ascii="Calibri" w:eastAsia="Times New Roman" w:hAnsi="Calibri" w:cs="Calibri"/>
+                <w:kern w:val="0"/>
+                <w:lang w:val="en-US" w:eastAsia="nb-NO"/>
+                <w14:ligatures w14:val="none"/>
+              </w:rPr>
+              <w:t>forseelse_diff_coef = 0.012009 </w:t>
+            </w:r>
+          </w:p>
+          <w:p>
+            <w:pPr>
+              <w:textAlignment w:val="baseline"/>
+              <w:cnfStyle w:val="000000000000" w:firstRow="0" w:lastRow="0" w:firstColumn="0" w:lastColumn="0" w:oddVBand="0" w:evenVBand="0" w:oddHBand="0" w:evenHBand="0" w:firstRowFirstColumn="0" w:firstRowLastColumn="0" w:lastRowFirstColumn="0" w:lastRowLastColumn="0"/>
+              <w:rPr>
+                <w:rFonts w:ascii="Times New Roman" w:eastAsia="Times New Roman" w:hAnsi="Times New Roman" w:cs="Times New Roman"/>
+                <w:kern w:val="0"/>
+                <w:lang w:val="en-US" w:eastAsia="nb-NO"/>
+                <w14:ligatures w14:val="none"/>
+              </w:rPr>
+            </w:pPr>
+            <w:r>
+              <w:rPr>
+                <w:rFonts w:ascii="Calibri" w:eastAsia="Times New Roman" w:hAnsi="Calibri" w:cs="Calibri"/>
+                <w:kern w:val="0"/>
+                <w:lang w:val="en-US" w:eastAsia="nb-NO"/>
+                <w14:ligatures w14:val="none"/>
+              </w:rPr>
+              <w:t>  </w:t>
+            </w:r>
+          </w:p>
+          <w:p>
+            <w:pPr>
+              <w:textAlignment w:val="baseline"/>
+              <w:cnfStyle w:val="000000000000" w:firstRow="0" w:lastRow="0" w:firstColumn="0" w:lastColumn="0" w:oddVBand="0" w:evenVBand="0" w:oddHBand="0" w:evenHBand="0" w:firstRowFirstColumn="0" w:firstRowLastColumn="0" w:lastRowFirstColumn="0" w:lastRowLastColumn="0"/>
+              <w:rPr>
+                <w:rFonts w:ascii="Times New Roman" w:eastAsia="Times New Roman" w:hAnsi="Times New Roman" w:cs="Times New Roman"/>
+                <w:kern w:val="0"/>
                 <w:lang w:val="nb-NO" w:eastAsia="nb-NO"/>
                 <w14:ligatures w14:val="none"/>
               </w:rPr>
@@ -1361,6 +1241,90 @@
                 <w:lang w:val="nb-NO" w:eastAsia="nb-NO"/>
                 <w14:ligatures w14:val="none"/>
               </w:rPr>
+              <w:t># Definere differanse verdiene </w:t>
+            </w:r>
+          </w:p>
+          <w:p>
+            <w:pPr>
+              <w:textAlignment w:val="baseline"/>
+              <w:cnfStyle w:val="000000000000" w:firstRow="0" w:lastRow="0" w:firstColumn="0" w:lastColumn="0" w:oddVBand="0" w:evenVBand="0" w:oddHBand="0" w:evenHBand="0" w:firstRowFirstColumn="0" w:firstRowLastColumn="0" w:lastRowFirstColumn="0" w:lastRowLastColumn="0"/>
+              <w:rPr>
+                <w:rFonts w:ascii="Times New Roman" w:eastAsia="Times New Roman" w:hAnsi="Times New Roman" w:cs="Times New Roman"/>
+                <w:kern w:val="0"/>
+                <w:lang w:val="nb-NO" w:eastAsia="nb-NO"/>
+                <w14:ligatures w14:val="none"/>
+              </w:rPr>
+            </w:pPr>
+            <w:r>
+              <w:rPr>
+                <w:rFonts w:ascii="Calibri" w:eastAsia="Times New Roman" w:hAnsi="Calibri" w:cs="Calibri"/>
+                <w:kern w:val="0"/>
+                <w:lang w:val="nb-NO" w:eastAsia="nb-NO"/>
+                <w14:ligatures w14:val="none"/>
+              </w:rPr>
+              <w:t>skudd_paa_maal_diff_value = 2 </w:t>
+            </w:r>
+          </w:p>
+          <w:p>
+            <w:pPr>
+              <w:textAlignment w:val="baseline"/>
+              <w:cnfStyle w:val="000000000000" w:firstRow="0" w:lastRow="0" w:firstColumn="0" w:lastColumn="0" w:oddVBand="0" w:evenVBand="0" w:oddHBand="0" w:evenHBand="0" w:firstRowFirstColumn="0" w:firstRowLastColumn="0" w:lastRowFirstColumn="0" w:lastRowLastColumn="0"/>
+              <w:rPr>
+                <w:rFonts w:ascii="Times New Roman" w:eastAsia="Times New Roman" w:hAnsi="Times New Roman" w:cs="Times New Roman"/>
+                <w:kern w:val="0"/>
+                <w:lang w:val="en-US" w:eastAsia="nb-NO"/>
+                <w14:ligatures w14:val="none"/>
+              </w:rPr>
+            </w:pPr>
+            <w:r>
+              <w:rPr>
+                <w:rFonts w:ascii="Calibri" w:eastAsia="Times New Roman" w:hAnsi="Calibri" w:cs="Calibri"/>
+                <w:kern w:val="0"/>
+                <w:lang w:val="en-US" w:eastAsia="nb-NO"/>
+                <w14:ligatures w14:val="none"/>
+              </w:rPr>
+              <w:t>corner_diff_value = -2 </w:t>
+            </w:r>
+          </w:p>
+          <w:p>
+            <w:pPr>
+              <w:textAlignment w:val="baseline"/>
+              <w:cnfStyle w:val="000000000000" w:firstRow="0" w:lastRow="0" w:firstColumn="0" w:lastColumn="0" w:oddVBand="0" w:evenVBand="0" w:oddHBand="0" w:evenHBand="0" w:firstRowFirstColumn="0" w:firstRowLastColumn="0" w:lastRowFirstColumn="0" w:lastRowLastColumn="0"/>
+              <w:rPr>
+                <w:rFonts w:ascii="Times New Roman" w:eastAsia="Times New Roman" w:hAnsi="Times New Roman" w:cs="Times New Roman"/>
+                <w:kern w:val="0"/>
+                <w:lang w:val="en-US" w:eastAsia="nb-NO"/>
+                <w14:ligatures w14:val="none"/>
+              </w:rPr>
+            </w:pPr>
+            <w:r>
+              <w:rPr>
+                <w:rFonts w:ascii="Calibri" w:eastAsia="Times New Roman" w:hAnsi="Calibri" w:cs="Calibri"/>
+                <w:kern w:val="0"/>
+                <w:lang w:val="en-US" w:eastAsia="nb-NO"/>
+                <w14:ligatures w14:val="none"/>
+              </w:rPr>
+              <w:t>forseelse_diff_value = 6 </w:t>
+            </w:r>
+          </w:p>
+          <w:p>
+            <w:pPr>
+              <w:textAlignment w:val="baseline"/>
+              <w:cnfStyle w:val="000000000000" w:firstRow="0" w:lastRow="0" w:firstColumn="0" w:lastColumn="0" w:oddVBand="0" w:evenVBand="0" w:oddHBand="0" w:evenHBand="0" w:firstRowFirstColumn="0" w:firstRowLastColumn="0" w:lastRowFirstColumn="0" w:lastRowLastColumn="0"/>
+              <w:rPr>
+                <w:rFonts w:ascii="Times New Roman" w:eastAsia="Times New Roman" w:hAnsi="Times New Roman" w:cs="Times New Roman"/>
+                <w:kern w:val="0"/>
+                <w:lang w:val="en-US" w:eastAsia="nb-NO"/>
+                <w14:ligatures w14:val="none"/>
+              </w:rPr>
+            </w:pPr>
+            <w:r>
+              <w:rPr>
+                <w:rFonts w:ascii="Calibri" w:eastAsia="Times New Roman" w:hAnsi="Calibri" w:cs="Calibri"/>
+                <w:kern w:val="0"/>
+                <w:lang w:val="en-US" w:eastAsia="nb-NO"/>
+                <w14:ligatures w14:val="none"/>
+              </w:rPr>
               <w:t>  </w:t>
             </w:r>
           </w:p>
@@ -1382,7 +1346,7 @@
                 <w:lang w:val="nb-NO" w:eastAsia="nb-NO"/>
                 <w14:ligatures w14:val="none"/>
               </w:rPr>
-              <w:t># Definere koeffisientene fra modellen </w:t>
+              <w:t># Kalkulere log-oddsen for at hjemmelaget vinner </w:t>
             </w:r>
           </w:p>
           <w:p>
@@ -1392,11 +1356,115 @@
               <w:rPr>
                 <w:rFonts w:ascii="Times New Roman" w:eastAsia="Times New Roman" w:hAnsi="Times New Roman" w:cs="Times New Roman"/>
                 <w:kern w:val="0"/>
+                <w:lang w:val="en-US" w:eastAsia="nb-NO"/>
+                <w14:ligatures w14:val="none"/>
+              </w:rPr>
+            </w:pPr>
+            <w:r>
+              <w:rPr>
+                <w:rFonts w:ascii="Calibri" w:eastAsia="Times New Roman" w:hAnsi="Calibri" w:cs="Calibri"/>
+                <w:kern w:val="0"/>
+                <w:lang w:val="en-US" w:eastAsia="nb-NO"/>
+                <w14:ligatures w14:val="none"/>
+              </w:rPr>
+              <w:t>log_odds = (intercept +  </w:t>
+            </w:r>
+          </w:p>
+          <w:p>
+            <w:pPr>
+              <w:textAlignment w:val="baseline"/>
+              <w:cnfStyle w:val="000000000000" w:firstRow="0" w:lastRow="0" w:firstColumn="0" w:lastColumn="0" w:oddVBand="0" w:evenVBand="0" w:oddHBand="0" w:evenHBand="0" w:firstRowFirstColumn="0" w:firstRowLastColumn="0" w:lastRowFirstColumn="0" w:lastRowLastColumn="0"/>
+              <w:rPr>
+                <w:rFonts w:ascii="Times New Roman" w:eastAsia="Times New Roman" w:hAnsi="Times New Roman" w:cs="Times New Roman"/>
+                <w:kern w:val="0"/>
+                <w:lang w:val="en-US" w:eastAsia="nb-NO"/>
+                <w14:ligatures w14:val="none"/>
+              </w:rPr>
+            </w:pPr>
+            <w:r>
+              <w:rPr>
+                <w:rFonts w:ascii="Calibri" w:eastAsia="Times New Roman" w:hAnsi="Calibri" w:cs="Calibri"/>
+                <w:kern w:val="0"/>
+                <w:lang w:val="en-US" w:eastAsia="nb-NO"/>
+                <w14:ligatures w14:val="none"/>
+              </w:rPr>
+              <w:t>            (skudd_paa_maal_diff_coef * skudd_paa_maal_diff_value) +  </w:t>
+            </w:r>
+          </w:p>
+          <w:p>
+            <w:pPr>
+              <w:textAlignment w:val="baseline"/>
+              <w:cnfStyle w:val="000000000000" w:firstRow="0" w:lastRow="0" w:firstColumn="0" w:lastColumn="0" w:oddVBand="0" w:evenVBand="0" w:oddHBand="0" w:evenHBand="0" w:firstRowFirstColumn="0" w:firstRowLastColumn="0" w:lastRowFirstColumn="0" w:lastRowLastColumn="0"/>
+              <w:rPr>
+                <w:rFonts w:ascii="Times New Roman" w:eastAsia="Times New Roman" w:hAnsi="Times New Roman" w:cs="Times New Roman"/>
+                <w:kern w:val="0"/>
+                <w:lang w:val="en-US" w:eastAsia="nb-NO"/>
+                <w14:ligatures w14:val="none"/>
+              </w:rPr>
+            </w:pPr>
+            <w:r>
+              <w:rPr>
+                <w:rFonts w:ascii="Calibri" w:eastAsia="Times New Roman" w:hAnsi="Calibri" w:cs="Calibri"/>
+                <w:kern w:val="0"/>
+                <w:lang w:val="en-US" w:eastAsia="nb-NO"/>
+                <w14:ligatures w14:val="none"/>
+              </w:rPr>
+              <w:t>            (corner_diff_coef * corner_diff_value) +  </w:t>
+            </w:r>
+          </w:p>
+          <w:p>
+            <w:pPr>
+              <w:textAlignment w:val="baseline"/>
+              <w:cnfStyle w:val="000000000000" w:firstRow="0" w:lastRow="0" w:firstColumn="0" w:lastColumn="0" w:oddVBand="0" w:evenVBand="0" w:oddHBand="0" w:evenHBand="0" w:firstRowFirstColumn="0" w:firstRowLastColumn="0" w:lastRowFirstColumn="0" w:lastRowLastColumn="0"/>
+              <w:rPr>
+                <w:rFonts w:ascii="Times New Roman" w:eastAsia="Times New Roman" w:hAnsi="Times New Roman" w:cs="Times New Roman"/>
+                <w:kern w:val="0"/>
+                <w:lang w:val="en-US" w:eastAsia="nb-NO"/>
+                <w14:ligatures w14:val="none"/>
+              </w:rPr>
+            </w:pPr>
+            <w:r>
+              <w:rPr>
+                <w:rFonts w:ascii="Calibri" w:eastAsia="Times New Roman" w:hAnsi="Calibri" w:cs="Calibri"/>
+                <w:kern w:val="0"/>
+                <w:lang w:val="en-US" w:eastAsia="nb-NO"/>
+                <w14:ligatures w14:val="none"/>
+              </w:rPr>
+              <w:t>            (forseelse_diff_coef * forseelse_diff_value)) </w:t>
+            </w:r>
+          </w:p>
+          <w:p>
+            <w:pPr>
+              <w:textAlignment w:val="baseline"/>
+              <w:cnfStyle w:val="000000000000" w:firstRow="0" w:lastRow="0" w:firstColumn="0" w:lastColumn="0" w:oddVBand="0" w:evenVBand="0" w:oddHBand="0" w:evenHBand="0" w:firstRowFirstColumn="0" w:firstRowLastColumn="0" w:lastRowFirstColumn="0" w:lastRowLastColumn="0"/>
+              <w:rPr>
+                <w:rFonts w:ascii="Times New Roman" w:eastAsia="Times New Roman" w:hAnsi="Times New Roman" w:cs="Times New Roman"/>
+                <w:kern w:val="0"/>
+                <w:lang w:val="en-US" w:eastAsia="nb-NO"/>
+                <w14:ligatures w14:val="none"/>
+              </w:rPr>
+            </w:pPr>
+            <w:r>
+              <w:rPr>
+                <w:rFonts w:ascii="Calibri" w:eastAsia="Times New Roman" w:hAnsi="Calibri" w:cs="Calibri"/>
+                <w:kern w:val="0"/>
+                <w:lang w:val="en-US" w:eastAsia="nb-NO"/>
+                <w14:ligatures w14:val="none"/>
+              </w:rPr>
+              <w:t>  </w:t>
+            </w:r>
+          </w:p>
+          <w:p>
+            <w:pPr>
+              <w:textAlignment w:val="baseline"/>
+              <w:cnfStyle w:val="000000000000" w:firstRow="0" w:lastRow="0" w:firstColumn="0" w:lastColumn="0" w:oddVBand="0" w:evenVBand="0" w:oddHBand="0" w:evenHBand="0" w:firstRowFirstColumn="0" w:firstRowLastColumn="0" w:lastRowFirstColumn="0" w:lastRowLastColumn="0"/>
+              <w:rPr>
+                <w:rFonts w:ascii="Times New Roman" w:eastAsia="Times New Roman" w:hAnsi="Times New Roman" w:cs="Times New Roman"/>
+                <w:kern w:val="0"/>
                 <w:lang w:val="nb-NO" w:eastAsia="nb-NO"/>
                 <w14:ligatures w14:val="none"/>
               </w:rPr>
             </w:pPr>
-            <w:proofErr w:type="spellStart"/>
             <w:r>
               <w:rPr>
                 <w:rFonts w:ascii="Calibri" w:eastAsia="Times New Roman" w:hAnsi="Calibri" w:cs="Calibri"/>
@@ -1404,9 +1472,20 @@
                 <w:lang w:val="nb-NO" w:eastAsia="nb-NO"/>
                 <w14:ligatures w14:val="none"/>
               </w:rPr>
-              <w:t>intercept</w:t>
-            </w:r>
-            <w:proofErr w:type="spellEnd"/>
+              <w:t># Konvertere log-oddsen til sannsynlighet </w:t>
+            </w:r>
+          </w:p>
+          <w:p>
+            <w:pPr>
+              <w:textAlignment w:val="baseline"/>
+              <w:cnfStyle w:val="000000000000" w:firstRow="0" w:lastRow="0" w:firstColumn="0" w:lastColumn="0" w:oddVBand="0" w:evenVBand="0" w:oddHBand="0" w:evenHBand="0" w:firstRowFirstColumn="0" w:firstRowLastColumn="0" w:lastRowFirstColumn="0" w:lastRowLastColumn="0"/>
+              <w:rPr>
+                <w:rFonts w:ascii="Times New Roman" w:eastAsia="Times New Roman" w:hAnsi="Times New Roman" w:cs="Times New Roman"/>
+                <w:kern w:val="0"/>
+                <w:lang w:val="nb-NO" w:eastAsia="nb-NO"/>
+                <w14:ligatures w14:val="none"/>
+              </w:rPr>
+            </w:pPr>
             <w:r>
               <w:rPr>
                 <w:rFonts w:ascii="Calibri" w:eastAsia="Times New Roman" w:hAnsi="Calibri" w:cs="Calibri"/>
@@ -1414,601 +1493,7 @@
                 <w:lang w:val="nb-NO" w:eastAsia="nb-NO"/>
                 <w14:ligatures w14:val="none"/>
               </w:rPr>
-              <w:t xml:space="preserve"> = -0.591661 </w:t>
-            </w:r>
-          </w:p>
-          <w:p>
-            <w:pPr>
-              <w:textAlignment w:val="baseline"/>
-              <w:cnfStyle w:val="000000000000" w:firstRow="0" w:lastRow="0" w:firstColumn="0" w:lastColumn="0" w:oddVBand="0" w:evenVBand="0" w:oddHBand="0" w:evenHBand="0" w:firstRowFirstColumn="0" w:firstRowLastColumn="0" w:lastRowFirstColumn="0" w:lastRowLastColumn="0"/>
-              <w:rPr>
-                <w:rFonts w:ascii="Times New Roman" w:eastAsia="Times New Roman" w:hAnsi="Times New Roman" w:cs="Times New Roman"/>
-                <w:kern w:val="0"/>
-                <w:lang w:val="nb-NO" w:eastAsia="nb-NO"/>
-                <w14:ligatures w14:val="none"/>
-              </w:rPr>
-            </w:pPr>
-            <w:proofErr w:type="spellStart"/>
-            <w:r>
-              <w:rPr>
-                <w:rFonts w:ascii="Calibri" w:eastAsia="Times New Roman" w:hAnsi="Calibri" w:cs="Calibri"/>
-                <w:kern w:val="0"/>
-                <w:lang w:val="nb-NO" w:eastAsia="nb-NO"/>
-                <w14:ligatures w14:val="none"/>
-              </w:rPr>
-              <w:t>skudd_paa_maal_diff_coef</w:t>
-            </w:r>
-            <w:proofErr w:type="spellEnd"/>
-            <w:r>
-              <w:rPr>
-                <w:rFonts w:ascii="Calibri" w:eastAsia="Times New Roman" w:hAnsi="Calibri" w:cs="Calibri"/>
-                <w:kern w:val="0"/>
-                <w:lang w:val="nb-NO" w:eastAsia="nb-NO"/>
-                <w14:ligatures w14:val="none"/>
-              </w:rPr>
-              <w:t xml:space="preserve"> = 0.382565 </w:t>
-            </w:r>
-          </w:p>
-          <w:p>
-            <w:pPr>
-              <w:textAlignment w:val="baseline"/>
-              <w:cnfStyle w:val="000000000000" w:firstRow="0" w:lastRow="0" w:firstColumn="0" w:lastColumn="0" w:oddVBand="0" w:evenVBand="0" w:oddHBand="0" w:evenHBand="0" w:firstRowFirstColumn="0" w:firstRowLastColumn="0" w:lastRowFirstColumn="0" w:lastRowLastColumn="0"/>
-              <w:rPr>
-                <w:rFonts w:ascii="Times New Roman" w:eastAsia="Times New Roman" w:hAnsi="Times New Roman" w:cs="Times New Roman"/>
-                <w:kern w:val="0"/>
-                <w:lang w:val="en-US" w:eastAsia="nb-NO"/>
-                <w14:ligatures w14:val="none"/>
-              </w:rPr>
-            </w:pPr>
-            <w:proofErr w:type="spellStart"/>
-            <w:r>
-              <w:rPr>
-                <w:rFonts w:ascii="Calibri" w:eastAsia="Times New Roman" w:hAnsi="Calibri" w:cs="Calibri"/>
-                <w:kern w:val="0"/>
-                <w:lang w:val="en-US" w:eastAsia="nb-NO"/>
-                <w14:ligatures w14:val="none"/>
-              </w:rPr>
-              <w:t>corner_diff_coef</w:t>
-            </w:r>
-            <w:proofErr w:type="spellEnd"/>
-            <w:r>
-              <w:rPr>
-                <w:rFonts w:ascii="Calibri" w:eastAsia="Times New Roman" w:hAnsi="Calibri" w:cs="Calibri"/>
-                <w:kern w:val="0"/>
-                <w:lang w:val="en-US" w:eastAsia="nb-NO"/>
-                <w14:ligatures w14:val="none"/>
-              </w:rPr>
-              <w:t xml:space="preserve"> = -0.100377 </w:t>
-            </w:r>
-          </w:p>
-          <w:p>
-            <w:pPr>
-              <w:textAlignment w:val="baseline"/>
-              <w:cnfStyle w:val="000000000000" w:firstRow="0" w:lastRow="0" w:firstColumn="0" w:lastColumn="0" w:oddVBand="0" w:evenVBand="0" w:oddHBand="0" w:evenHBand="0" w:firstRowFirstColumn="0" w:firstRowLastColumn="0" w:lastRowFirstColumn="0" w:lastRowLastColumn="0"/>
-              <w:rPr>
-                <w:rFonts w:ascii="Times New Roman" w:eastAsia="Times New Roman" w:hAnsi="Times New Roman" w:cs="Times New Roman"/>
-                <w:kern w:val="0"/>
-                <w:lang w:val="en-US" w:eastAsia="nb-NO"/>
-                <w14:ligatures w14:val="none"/>
-              </w:rPr>
-            </w:pPr>
-            <w:proofErr w:type="spellStart"/>
-            <w:r>
-              <w:rPr>
-                <w:rFonts w:ascii="Calibri" w:eastAsia="Times New Roman" w:hAnsi="Calibri" w:cs="Calibri"/>
-                <w:kern w:val="0"/>
-                <w:lang w:val="en-US" w:eastAsia="nb-NO"/>
-                <w14:ligatures w14:val="none"/>
-              </w:rPr>
-              <w:t>forseelse_diff_coef</w:t>
-            </w:r>
-            <w:proofErr w:type="spellEnd"/>
-            <w:r>
-              <w:rPr>
-                <w:rFonts w:ascii="Calibri" w:eastAsia="Times New Roman" w:hAnsi="Calibri" w:cs="Calibri"/>
-                <w:kern w:val="0"/>
-                <w:lang w:val="en-US" w:eastAsia="nb-NO"/>
-                <w14:ligatures w14:val="none"/>
-              </w:rPr>
-              <w:t xml:space="preserve"> = 0.012009 </w:t>
-            </w:r>
-          </w:p>
-          <w:p>
-            <w:pPr>
-              <w:textAlignment w:val="baseline"/>
-              <w:cnfStyle w:val="000000000000" w:firstRow="0" w:lastRow="0" w:firstColumn="0" w:lastColumn="0" w:oddVBand="0" w:evenVBand="0" w:oddHBand="0" w:evenHBand="0" w:firstRowFirstColumn="0" w:firstRowLastColumn="0" w:lastRowFirstColumn="0" w:lastRowLastColumn="0"/>
-              <w:rPr>
-                <w:rFonts w:ascii="Times New Roman" w:eastAsia="Times New Roman" w:hAnsi="Times New Roman" w:cs="Times New Roman"/>
-                <w:kern w:val="0"/>
-                <w:lang w:val="en-US" w:eastAsia="nb-NO"/>
-                <w14:ligatures w14:val="none"/>
-              </w:rPr>
-            </w:pPr>
-            <w:r>
-              <w:rPr>
-                <w:rFonts w:ascii="Calibri" w:eastAsia="Times New Roman" w:hAnsi="Calibri" w:cs="Calibri"/>
-                <w:kern w:val="0"/>
-                <w:lang w:val="en-US" w:eastAsia="nb-NO"/>
-                <w14:ligatures w14:val="none"/>
-              </w:rPr>
-              <w:t>  </w:t>
-            </w:r>
-          </w:p>
-          <w:p>
-            <w:pPr>
-              <w:textAlignment w:val="baseline"/>
-              <w:cnfStyle w:val="000000000000" w:firstRow="0" w:lastRow="0" w:firstColumn="0" w:lastColumn="0" w:oddVBand="0" w:evenVBand="0" w:oddHBand="0" w:evenHBand="0" w:firstRowFirstColumn="0" w:firstRowLastColumn="0" w:lastRowFirstColumn="0" w:lastRowLastColumn="0"/>
-              <w:rPr>
-                <w:rFonts w:ascii="Times New Roman" w:eastAsia="Times New Roman" w:hAnsi="Times New Roman" w:cs="Times New Roman"/>
-                <w:kern w:val="0"/>
-                <w:lang w:val="nb-NO" w:eastAsia="nb-NO"/>
-                <w14:ligatures w14:val="none"/>
-              </w:rPr>
-            </w:pPr>
-            <w:r>
-              <w:rPr>
-                <w:rFonts w:ascii="Calibri" w:eastAsia="Times New Roman" w:hAnsi="Calibri" w:cs="Calibri"/>
-                <w:kern w:val="0"/>
-                <w:lang w:val="nb-NO" w:eastAsia="nb-NO"/>
-                <w14:ligatures w14:val="none"/>
-              </w:rPr>
-              <w:t># Definere differanse verdiene </w:t>
-            </w:r>
-          </w:p>
-          <w:p>
-            <w:pPr>
-              <w:textAlignment w:val="baseline"/>
-              <w:cnfStyle w:val="000000000000" w:firstRow="0" w:lastRow="0" w:firstColumn="0" w:lastColumn="0" w:oddVBand="0" w:evenVBand="0" w:oddHBand="0" w:evenHBand="0" w:firstRowFirstColumn="0" w:firstRowLastColumn="0" w:lastRowFirstColumn="0" w:lastRowLastColumn="0"/>
-              <w:rPr>
-                <w:rFonts w:ascii="Times New Roman" w:eastAsia="Times New Roman" w:hAnsi="Times New Roman" w:cs="Times New Roman"/>
-                <w:kern w:val="0"/>
-                <w:lang w:val="nb-NO" w:eastAsia="nb-NO"/>
-                <w14:ligatures w14:val="none"/>
-              </w:rPr>
-            </w:pPr>
-            <w:proofErr w:type="spellStart"/>
-            <w:r>
-              <w:rPr>
-                <w:rFonts w:ascii="Calibri" w:eastAsia="Times New Roman" w:hAnsi="Calibri" w:cs="Calibri"/>
-                <w:kern w:val="0"/>
-                <w:lang w:val="nb-NO" w:eastAsia="nb-NO"/>
-                <w14:ligatures w14:val="none"/>
-              </w:rPr>
-              <w:t>skudd_paa_maal_diff_value</w:t>
-            </w:r>
-            <w:proofErr w:type="spellEnd"/>
-            <w:r>
-              <w:rPr>
-                <w:rFonts w:ascii="Calibri" w:eastAsia="Times New Roman" w:hAnsi="Calibri" w:cs="Calibri"/>
-                <w:kern w:val="0"/>
-                <w:lang w:val="nb-NO" w:eastAsia="nb-NO"/>
-                <w14:ligatures w14:val="none"/>
-              </w:rPr>
-              <w:t xml:space="preserve"> = 2 </w:t>
-            </w:r>
-          </w:p>
-          <w:p>
-            <w:pPr>
-              <w:textAlignment w:val="baseline"/>
-              <w:cnfStyle w:val="000000000000" w:firstRow="0" w:lastRow="0" w:firstColumn="0" w:lastColumn="0" w:oddVBand="0" w:evenVBand="0" w:oddHBand="0" w:evenHBand="0" w:firstRowFirstColumn="0" w:firstRowLastColumn="0" w:lastRowFirstColumn="0" w:lastRowLastColumn="0"/>
-              <w:rPr>
-                <w:rFonts w:ascii="Times New Roman" w:eastAsia="Times New Roman" w:hAnsi="Times New Roman" w:cs="Times New Roman"/>
-                <w:kern w:val="0"/>
-                <w:lang w:val="en-US" w:eastAsia="nb-NO"/>
-                <w14:ligatures w14:val="none"/>
-              </w:rPr>
-            </w:pPr>
-            <w:proofErr w:type="spellStart"/>
-            <w:r>
-              <w:rPr>
-                <w:rFonts w:ascii="Calibri" w:eastAsia="Times New Roman" w:hAnsi="Calibri" w:cs="Calibri"/>
-                <w:kern w:val="0"/>
-                <w:lang w:val="en-US" w:eastAsia="nb-NO"/>
-                <w14:ligatures w14:val="none"/>
-              </w:rPr>
-              <w:t>corner_diff_value</w:t>
-            </w:r>
-            <w:proofErr w:type="spellEnd"/>
-            <w:r>
-              <w:rPr>
-                <w:rFonts w:ascii="Calibri" w:eastAsia="Times New Roman" w:hAnsi="Calibri" w:cs="Calibri"/>
-                <w:kern w:val="0"/>
-                <w:lang w:val="en-US" w:eastAsia="nb-NO"/>
-                <w14:ligatures w14:val="none"/>
-              </w:rPr>
-              <w:t xml:space="preserve"> = -2 </w:t>
-            </w:r>
-          </w:p>
-          <w:p>
-            <w:pPr>
-              <w:textAlignment w:val="baseline"/>
-              <w:cnfStyle w:val="000000000000" w:firstRow="0" w:lastRow="0" w:firstColumn="0" w:lastColumn="0" w:oddVBand="0" w:evenVBand="0" w:oddHBand="0" w:evenHBand="0" w:firstRowFirstColumn="0" w:firstRowLastColumn="0" w:lastRowFirstColumn="0" w:lastRowLastColumn="0"/>
-              <w:rPr>
-                <w:rFonts w:ascii="Times New Roman" w:eastAsia="Times New Roman" w:hAnsi="Times New Roman" w:cs="Times New Roman"/>
-                <w:kern w:val="0"/>
-                <w:lang w:val="en-US" w:eastAsia="nb-NO"/>
-                <w14:ligatures w14:val="none"/>
-              </w:rPr>
-            </w:pPr>
-            <w:proofErr w:type="spellStart"/>
-            <w:r>
-              <w:rPr>
-                <w:rFonts w:ascii="Calibri" w:eastAsia="Times New Roman" w:hAnsi="Calibri" w:cs="Calibri"/>
-                <w:kern w:val="0"/>
-                <w:lang w:val="en-US" w:eastAsia="nb-NO"/>
-                <w14:ligatures w14:val="none"/>
-              </w:rPr>
-              <w:t>forseelse_diff_value</w:t>
-            </w:r>
-            <w:proofErr w:type="spellEnd"/>
-            <w:r>
-              <w:rPr>
-                <w:rFonts w:ascii="Calibri" w:eastAsia="Times New Roman" w:hAnsi="Calibri" w:cs="Calibri"/>
-                <w:kern w:val="0"/>
-                <w:lang w:val="en-US" w:eastAsia="nb-NO"/>
-                <w14:ligatures w14:val="none"/>
-              </w:rPr>
-              <w:t xml:space="preserve"> = 6 </w:t>
-            </w:r>
-          </w:p>
-          <w:p>
-            <w:pPr>
-              <w:textAlignment w:val="baseline"/>
-              <w:cnfStyle w:val="000000000000" w:firstRow="0" w:lastRow="0" w:firstColumn="0" w:lastColumn="0" w:oddVBand="0" w:evenVBand="0" w:oddHBand="0" w:evenHBand="0" w:firstRowFirstColumn="0" w:firstRowLastColumn="0" w:lastRowFirstColumn="0" w:lastRowLastColumn="0"/>
-              <w:rPr>
-                <w:rFonts w:ascii="Times New Roman" w:eastAsia="Times New Roman" w:hAnsi="Times New Roman" w:cs="Times New Roman"/>
-                <w:kern w:val="0"/>
-                <w:lang w:val="en-US" w:eastAsia="nb-NO"/>
-                <w14:ligatures w14:val="none"/>
-              </w:rPr>
-            </w:pPr>
-            <w:r>
-              <w:rPr>
-                <w:rFonts w:ascii="Calibri" w:eastAsia="Times New Roman" w:hAnsi="Calibri" w:cs="Calibri"/>
-                <w:kern w:val="0"/>
-                <w:lang w:val="en-US" w:eastAsia="nb-NO"/>
-                <w14:ligatures w14:val="none"/>
-              </w:rPr>
-              <w:t>  </w:t>
-            </w:r>
-          </w:p>
-          <w:p>
-            <w:pPr>
-              <w:textAlignment w:val="baseline"/>
-              <w:cnfStyle w:val="000000000000" w:firstRow="0" w:lastRow="0" w:firstColumn="0" w:lastColumn="0" w:oddVBand="0" w:evenVBand="0" w:oddHBand="0" w:evenHBand="0" w:firstRowFirstColumn="0" w:firstRowLastColumn="0" w:lastRowFirstColumn="0" w:lastRowLastColumn="0"/>
-              <w:rPr>
-                <w:rFonts w:ascii="Times New Roman" w:eastAsia="Times New Roman" w:hAnsi="Times New Roman" w:cs="Times New Roman"/>
-                <w:kern w:val="0"/>
-                <w:lang w:val="nb-NO" w:eastAsia="nb-NO"/>
-                <w14:ligatures w14:val="none"/>
-              </w:rPr>
-            </w:pPr>
-            <w:r>
-              <w:rPr>
-                <w:rFonts w:ascii="Calibri" w:eastAsia="Times New Roman" w:hAnsi="Calibri" w:cs="Calibri"/>
-                <w:kern w:val="0"/>
-                <w:lang w:val="nb-NO" w:eastAsia="nb-NO"/>
-                <w14:ligatures w14:val="none"/>
-              </w:rPr>
-              <w:t># Kalkulere log-oddsen for at hjemmelaget vinner </w:t>
-            </w:r>
-          </w:p>
-          <w:p>
-            <w:pPr>
-              <w:textAlignment w:val="baseline"/>
-              <w:cnfStyle w:val="000000000000" w:firstRow="0" w:lastRow="0" w:firstColumn="0" w:lastColumn="0" w:oddVBand="0" w:evenVBand="0" w:oddHBand="0" w:evenHBand="0" w:firstRowFirstColumn="0" w:firstRowLastColumn="0" w:lastRowFirstColumn="0" w:lastRowLastColumn="0"/>
-              <w:rPr>
-                <w:rFonts w:ascii="Times New Roman" w:eastAsia="Times New Roman" w:hAnsi="Times New Roman" w:cs="Times New Roman"/>
-                <w:kern w:val="0"/>
-                <w:lang w:val="en-US" w:eastAsia="nb-NO"/>
-                <w14:ligatures w14:val="none"/>
-              </w:rPr>
-            </w:pPr>
-            <w:proofErr w:type="spellStart"/>
-            <w:r>
-              <w:rPr>
-                <w:rFonts w:ascii="Calibri" w:eastAsia="Times New Roman" w:hAnsi="Calibri" w:cs="Calibri"/>
-                <w:kern w:val="0"/>
-                <w:lang w:val="en-US" w:eastAsia="nb-NO"/>
-                <w14:ligatures w14:val="none"/>
-              </w:rPr>
-              <w:t>log_odds</w:t>
-            </w:r>
-            <w:proofErr w:type="spellEnd"/>
-            <w:r>
-              <w:rPr>
-                <w:rFonts w:ascii="Calibri" w:eastAsia="Times New Roman" w:hAnsi="Calibri" w:cs="Calibri"/>
-                <w:kern w:val="0"/>
-                <w:lang w:val="en-US" w:eastAsia="nb-NO"/>
-                <w14:ligatures w14:val="none"/>
-              </w:rPr>
-              <w:t xml:space="preserve"> = (intercept +  </w:t>
-            </w:r>
-          </w:p>
-          <w:p>
-            <w:pPr>
-              <w:textAlignment w:val="baseline"/>
-              <w:cnfStyle w:val="000000000000" w:firstRow="0" w:lastRow="0" w:firstColumn="0" w:lastColumn="0" w:oddVBand="0" w:evenVBand="0" w:oddHBand="0" w:evenHBand="0" w:firstRowFirstColumn="0" w:firstRowLastColumn="0" w:lastRowFirstColumn="0" w:lastRowLastColumn="0"/>
-              <w:rPr>
-                <w:rFonts w:ascii="Times New Roman" w:eastAsia="Times New Roman" w:hAnsi="Times New Roman" w:cs="Times New Roman"/>
-                <w:kern w:val="0"/>
-                <w:lang w:val="en-US" w:eastAsia="nb-NO"/>
-                <w14:ligatures w14:val="none"/>
-              </w:rPr>
-            </w:pPr>
-            <w:r>
-              <w:rPr>
-                <w:rFonts w:ascii="Calibri" w:eastAsia="Times New Roman" w:hAnsi="Calibri" w:cs="Calibri"/>
-                <w:kern w:val="0"/>
-                <w:lang w:val="en-US" w:eastAsia="nb-NO"/>
-                <w14:ligatures w14:val="none"/>
-              </w:rPr>
-              <w:t>            (</w:t>
-            </w:r>
-            <w:proofErr w:type="spellStart"/>
-            <w:r>
-              <w:rPr>
-                <w:rFonts w:ascii="Calibri" w:eastAsia="Times New Roman" w:hAnsi="Calibri" w:cs="Calibri"/>
-                <w:kern w:val="0"/>
-                <w:lang w:val="en-US" w:eastAsia="nb-NO"/>
-                <w14:ligatures w14:val="none"/>
-              </w:rPr>
-              <w:t>skudd_paa_maal_diff_coef</w:t>
-            </w:r>
-            <w:proofErr w:type="spellEnd"/>
-            <w:r>
-              <w:rPr>
-                <w:rFonts w:ascii="Calibri" w:eastAsia="Times New Roman" w:hAnsi="Calibri" w:cs="Calibri"/>
-                <w:kern w:val="0"/>
-                <w:lang w:val="en-US" w:eastAsia="nb-NO"/>
-                <w14:ligatures w14:val="none"/>
-              </w:rPr>
-              <w:t xml:space="preserve"> * </w:t>
-            </w:r>
-            <w:proofErr w:type="spellStart"/>
-            <w:r>
-              <w:rPr>
-                <w:rFonts w:ascii="Calibri" w:eastAsia="Times New Roman" w:hAnsi="Calibri" w:cs="Calibri"/>
-                <w:kern w:val="0"/>
-                <w:lang w:val="en-US" w:eastAsia="nb-NO"/>
-                <w14:ligatures w14:val="none"/>
-              </w:rPr>
-              <w:t>skudd_paa_maal_diff_value</w:t>
-            </w:r>
-            <w:proofErr w:type="spellEnd"/>
-            <w:r>
-              <w:rPr>
-                <w:rFonts w:ascii="Calibri" w:eastAsia="Times New Roman" w:hAnsi="Calibri" w:cs="Calibri"/>
-                <w:kern w:val="0"/>
-                <w:lang w:val="en-US" w:eastAsia="nb-NO"/>
-                <w14:ligatures w14:val="none"/>
-              </w:rPr>
-              <w:t>) +  </w:t>
-            </w:r>
-          </w:p>
-          <w:p>
-            <w:pPr>
-              <w:textAlignment w:val="baseline"/>
-              <w:cnfStyle w:val="000000000000" w:firstRow="0" w:lastRow="0" w:firstColumn="0" w:lastColumn="0" w:oddVBand="0" w:evenVBand="0" w:oddHBand="0" w:evenHBand="0" w:firstRowFirstColumn="0" w:firstRowLastColumn="0" w:lastRowFirstColumn="0" w:lastRowLastColumn="0"/>
-              <w:rPr>
-                <w:rFonts w:ascii="Times New Roman" w:eastAsia="Times New Roman" w:hAnsi="Times New Roman" w:cs="Times New Roman"/>
-                <w:kern w:val="0"/>
-                <w:lang w:val="en-US" w:eastAsia="nb-NO"/>
-                <w14:ligatures w14:val="none"/>
-              </w:rPr>
-            </w:pPr>
-            <w:r>
-              <w:rPr>
-                <w:rFonts w:ascii="Calibri" w:eastAsia="Times New Roman" w:hAnsi="Calibri" w:cs="Calibri"/>
-                <w:kern w:val="0"/>
-                <w:lang w:val="en-US" w:eastAsia="nb-NO"/>
-                <w14:ligatures w14:val="none"/>
-              </w:rPr>
-              <w:t>            (</w:t>
-            </w:r>
-            <w:proofErr w:type="spellStart"/>
-            <w:r>
-              <w:rPr>
-                <w:rFonts w:ascii="Calibri" w:eastAsia="Times New Roman" w:hAnsi="Calibri" w:cs="Calibri"/>
-                <w:kern w:val="0"/>
-                <w:lang w:val="en-US" w:eastAsia="nb-NO"/>
-                <w14:ligatures w14:val="none"/>
-              </w:rPr>
-              <w:t>corner_diff_coef</w:t>
-            </w:r>
-            <w:proofErr w:type="spellEnd"/>
-            <w:r>
-              <w:rPr>
-                <w:rFonts w:ascii="Calibri" w:eastAsia="Times New Roman" w:hAnsi="Calibri" w:cs="Calibri"/>
-                <w:kern w:val="0"/>
-                <w:lang w:val="en-US" w:eastAsia="nb-NO"/>
-                <w14:ligatures w14:val="none"/>
-              </w:rPr>
-              <w:t xml:space="preserve"> * </w:t>
-            </w:r>
-            <w:proofErr w:type="spellStart"/>
-            <w:r>
-              <w:rPr>
-                <w:rFonts w:ascii="Calibri" w:eastAsia="Times New Roman" w:hAnsi="Calibri" w:cs="Calibri"/>
-                <w:kern w:val="0"/>
-                <w:lang w:val="en-US" w:eastAsia="nb-NO"/>
-                <w14:ligatures w14:val="none"/>
-              </w:rPr>
-              <w:t>corner_diff_value</w:t>
-            </w:r>
-            <w:proofErr w:type="spellEnd"/>
-            <w:r>
-              <w:rPr>
-                <w:rFonts w:ascii="Calibri" w:eastAsia="Times New Roman" w:hAnsi="Calibri" w:cs="Calibri"/>
-                <w:kern w:val="0"/>
-                <w:lang w:val="en-US" w:eastAsia="nb-NO"/>
-                <w14:ligatures w14:val="none"/>
-              </w:rPr>
-              <w:t>) +  </w:t>
-            </w:r>
-          </w:p>
-          <w:p>
-            <w:pPr>
-              <w:textAlignment w:val="baseline"/>
-              <w:cnfStyle w:val="000000000000" w:firstRow="0" w:lastRow="0" w:firstColumn="0" w:lastColumn="0" w:oddVBand="0" w:evenVBand="0" w:oddHBand="0" w:evenHBand="0" w:firstRowFirstColumn="0" w:firstRowLastColumn="0" w:lastRowFirstColumn="0" w:lastRowLastColumn="0"/>
-              <w:rPr>
-                <w:rFonts w:ascii="Times New Roman" w:eastAsia="Times New Roman" w:hAnsi="Times New Roman" w:cs="Times New Roman"/>
-                <w:kern w:val="0"/>
-                <w:lang w:val="en-US" w:eastAsia="nb-NO"/>
-                <w14:ligatures w14:val="none"/>
-              </w:rPr>
-            </w:pPr>
-            <w:r>
-              <w:rPr>
-                <w:rFonts w:ascii="Calibri" w:eastAsia="Times New Roman" w:hAnsi="Calibri" w:cs="Calibri"/>
-                <w:kern w:val="0"/>
-                <w:lang w:val="en-US" w:eastAsia="nb-NO"/>
-                <w14:ligatures w14:val="none"/>
-              </w:rPr>
-              <w:t>            (</w:t>
-            </w:r>
-            <w:proofErr w:type="spellStart"/>
-            <w:r>
-              <w:rPr>
-                <w:rFonts w:ascii="Calibri" w:eastAsia="Times New Roman" w:hAnsi="Calibri" w:cs="Calibri"/>
-                <w:kern w:val="0"/>
-                <w:lang w:val="en-US" w:eastAsia="nb-NO"/>
-                <w14:ligatures w14:val="none"/>
-              </w:rPr>
-              <w:t>forseelse_diff_coef</w:t>
-            </w:r>
-            <w:proofErr w:type="spellEnd"/>
-            <w:r>
-              <w:rPr>
-                <w:rFonts w:ascii="Calibri" w:eastAsia="Times New Roman" w:hAnsi="Calibri" w:cs="Calibri"/>
-                <w:kern w:val="0"/>
-                <w:lang w:val="en-US" w:eastAsia="nb-NO"/>
-                <w14:ligatures w14:val="none"/>
-              </w:rPr>
-              <w:t xml:space="preserve"> * </w:t>
-            </w:r>
-            <w:proofErr w:type="spellStart"/>
-            <w:r>
-              <w:rPr>
-                <w:rFonts w:ascii="Calibri" w:eastAsia="Times New Roman" w:hAnsi="Calibri" w:cs="Calibri"/>
-                <w:kern w:val="0"/>
-                <w:lang w:val="en-US" w:eastAsia="nb-NO"/>
-                <w14:ligatures w14:val="none"/>
-              </w:rPr>
-              <w:t>forseelse_diff_value</w:t>
-            </w:r>
-            <w:proofErr w:type="spellEnd"/>
-            <w:r>
-              <w:rPr>
-                <w:rFonts w:ascii="Calibri" w:eastAsia="Times New Roman" w:hAnsi="Calibri" w:cs="Calibri"/>
-                <w:kern w:val="0"/>
-                <w:lang w:val="en-US" w:eastAsia="nb-NO"/>
-                <w14:ligatures w14:val="none"/>
-              </w:rPr>
-              <w:t>)) </w:t>
-            </w:r>
-          </w:p>
-          <w:p>
-            <w:pPr>
-              <w:textAlignment w:val="baseline"/>
-              <w:cnfStyle w:val="000000000000" w:firstRow="0" w:lastRow="0" w:firstColumn="0" w:lastColumn="0" w:oddVBand="0" w:evenVBand="0" w:oddHBand="0" w:evenHBand="0" w:firstRowFirstColumn="0" w:firstRowLastColumn="0" w:lastRowFirstColumn="0" w:lastRowLastColumn="0"/>
-              <w:rPr>
-                <w:rFonts w:ascii="Times New Roman" w:eastAsia="Times New Roman" w:hAnsi="Times New Roman" w:cs="Times New Roman"/>
-                <w:kern w:val="0"/>
-                <w:lang w:val="en-US" w:eastAsia="nb-NO"/>
-                <w14:ligatures w14:val="none"/>
-              </w:rPr>
-            </w:pPr>
-            <w:r>
-              <w:rPr>
-                <w:rFonts w:ascii="Calibri" w:eastAsia="Times New Roman" w:hAnsi="Calibri" w:cs="Calibri"/>
-                <w:kern w:val="0"/>
-                <w:lang w:val="en-US" w:eastAsia="nb-NO"/>
-                <w14:ligatures w14:val="none"/>
-              </w:rPr>
-              <w:t>  </w:t>
-            </w:r>
-          </w:p>
-          <w:p>
-            <w:pPr>
-              <w:textAlignment w:val="baseline"/>
-              <w:cnfStyle w:val="000000000000" w:firstRow="0" w:lastRow="0" w:firstColumn="0" w:lastColumn="0" w:oddVBand="0" w:evenVBand="0" w:oddHBand="0" w:evenHBand="0" w:firstRowFirstColumn="0" w:firstRowLastColumn="0" w:lastRowFirstColumn="0" w:lastRowLastColumn="0"/>
-              <w:rPr>
-                <w:rFonts w:ascii="Times New Roman" w:eastAsia="Times New Roman" w:hAnsi="Times New Roman" w:cs="Times New Roman"/>
-                <w:kern w:val="0"/>
-                <w:lang w:val="nb-NO" w:eastAsia="nb-NO"/>
-                <w14:ligatures w14:val="none"/>
-              </w:rPr>
-            </w:pPr>
-            <w:r>
-              <w:rPr>
-                <w:rFonts w:ascii="Calibri" w:eastAsia="Times New Roman" w:hAnsi="Calibri" w:cs="Calibri"/>
-                <w:kern w:val="0"/>
-                <w:lang w:val="nb-NO" w:eastAsia="nb-NO"/>
-                <w14:ligatures w14:val="none"/>
-              </w:rPr>
-              <w:t># Konvertere log-oddsen til sannsynlighet </w:t>
-            </w:r>
-          </w:p>
-          <w:p>
-            <w:pPr>
-              <w:textAlignment w:val="baseline"/>
-              <w:cnfStyle w:val="000000000000" w:firstRow="0" w:lastRow="0" w:firstColumn="0" w:lastColumn="0" w:oddVBand="0" w:evenVBand="0" w:oddHBand="0" w:evenHBand="0" w:firstRowFirstColumn="0" w:firstRowLastColumn="0" w:lastRowFirstColumn="0" w:lastRowLastColumn="0"/>
-              <w:rPr>
-                <w:rFonts w:ascii="Times New Roman" w:eastAsia="Times New Roman" w:hAnsi="Times New Roman" w:cs="Times New Roman"/>
-                <w:kern w:val="0"/>
-                <w:lang w:val="nb-NO" w:eastAsia="nb-NO"/>
-                <w14:ligatures w14:val="none"/>
-              </w:rPr>
-            </w:pPr>
-            <w:r>
-              <w:rPr>
-                <w:rFonts w:ascii="Calibri" w:eastAsia="Times New Roman" w:hAnsi="Calibri" w:cs="Calibri"/>
-                <w:kern w:val="0"/>
-                <w:lang w:val="nb-NO" w:eastAsia="nb-NO"/>
-                <w14:ligatures w14:val="none"/>
-              </w:rPr>
-              <w:t xml:space="preserve">odds = </w:t>
-            </w:r>
-            <w:proofErr w:type="spellStart"/>
-            <w:r>
-              <w:rPr>
-                <w:rFonts w:ascii="Calibri" w:eastAsia="Times New Roman" w:hAnsi="Calibri" w:cs="Calibri"/>
-                <w:kern w:val="0"/>
-                <w:lang w:val="nb-NO" w:eastAsia="nb-NO"/>
-                <w14:ligatures w14:val="none"/>
-              </w:rPr>
-              <w:t>np.exp</w:t>
-            </w:r>
-            <w:proofErr w:type="spellEnd"/>
-            <w:r>
-              <w:rPr>
-                <w:rFonts w:ascii="Calibri" w:eastAsia="Times New Roman" w:hAnsi="Calibri" w:cs="Calibri"/>
-                <w:kern w:val="0"/>
-                <w:lang w:val="nb-NO" w:eastAsia="nb-NO"/>
-                <w14:ligatures w14:val="none"/>
-              </w:rPr>
-              <w:t>(</w:t>
-            </w:r>
-            <w:proofErr w:type="spellStart"/>
-            <w:r>
-              <w:rPr>
-                <w:rFonts w:ascii="Calibri" w:eastAsia="Times New Roman" w:hAnsi="Calibri" w:cs="Calibri"/>
-                <w:kern w:val="0"/>
-                <w:lang w:val="nb-NO" w:eastAsia="nb-NO"/>
-                <w14:ligatures w14:val="none"/>
-              </w:rPr>
-              <w:t>log_odds</w:t>
-            </w:r>
-            <w:proofErr w:type="spellEnd"/>
-            <w:r>
-              <w:rPr>
-                <w:rFonts w:ascii="Calibri" w:eastAsia="Times New Roman" w:hAnsi="Calibri" w:cs="Calibri"/>
-                <w:kern w:val="0"/>
-                <w:lang w:val="nb-NO" w:eastAsia="nb-NO"/>
-                <w14:ligatures w14:val="none"/>
-              </w:rPr>
-              <w:t>) </w:t>
+              <w:t>odds = np.exp(log_odds) </w:t>
             </w:r>
           </w:p>
           <w:p>
@@ -2300,47 +1785,7 @@
                 <w:lang w:val="nb-NO" w:eastAsia="nb-NO"/>
                 <w14:ligatures w14:val="none"/>
               </w:rPr>
-              <w:t>e^β skudd−</w:t>
-            </w:r>
-            <w:proofErr w:type="spellStart"/>
-            <w:r>
-              <w:rPr>
-                <w:rFonts w:ascii="Calibri" w:eastAsia="Times New Roman" w:hAnsi="Calibri" w:cs="Calibri"/>
-                <w:kern w:val="0"/>
-                <w:lang w:val="nb-NO" w:eastAsia="nb-NO"/>
-                <w14:ligatures w14:val="none"/>
-              </w:rPr>
-              <w:t>paa</w:t>
-            </w:r>
-            <w:proofErr w:type="spellEnd"/>
-            <w:r>
-              <w:rPr>
-                <w:rFonts w:ascii="Calibri" w:eastAsia="Times New Roman" w:hAnsi="Calibri" w:cs="Calibri"/>
-                <w:kern w:val="0"/>
-                <w:lang w:val="nb-NO" w:eastAsia="nb-NO"/>
-                <w14:ligatures w14:val="none"/>
-              </w:rPr>
-              <w:t>−</w:t>
-            </w:r>
-            <w:proofErr w:type="spellStart"/>
-            <w:r>
-              <w:rPr>
-                <w:rFonts w:ascii="Calibri" w:eastAsia="Times New Roman" w:hAnsi="Calibri" w:cs="Calibri"/>
-                <w:kern w:val="0"/>
-                <w:lang w:val="nb-NO" w:eastAsia="nb-NO"/>
-                <w14:ligatures w14:val="none"/>
-              </w:rPr>
-              <w:t>maal−diff</w:t>
-            </w:r>
-            <w:proofErr w:type="spellEnd"/>
-            <w:r>
-              <w:rPr>
-                <w:rFonts w:ascii="Calibri" w:eastAsia="Times New Roman" w:hAnsi="Calibri" w:cs="Calibri"/>
-                <w:kern w:val="0"/>
-                <w:lang w:val="nb-NO" w:eastAsia="nb-NO"/>
-                <w14:ligatures w14:val="none"/>
-              </w:rPr>
-              <w:t xml:space="preserve"> = 1.466040163871275 </w:t>
+              <w:t>e^β skudd−paa−maal−diff = 1.466040163871275 </w:t>
             </w:r>
             <w:r>
               <w:rPr>
@@ -2360,47 +1805,7 @@
                 <w14:ligatures w14:val="none"/>
               </w:rPr>
               <w:br/>
-              <w:t xml:space="preserve">Siden verdien er over 1 betyr det at det er en positiv sammenheng mellom </w:t>
-            </w:r>
-            <w:proofErr w:type="spellStart"/>
-            <w:r>
-              <w:rPr>
-                <w:rFonts w:ascii="Calibri" w:eastAsia="Times New Roman" w:hAnsi="Calibri" w:cs="Calibri"/>
-                <w:kern w:val="0"/>
-                <w:lang w:val="nb-NO" w:eastAsia="nb-NO"/>
-                <w14:ligatures w14:val="none"/>
-              </w:rPr>
-              <w:t>skudd_paa_maal_diff</w:t>
-            </w:r>
-            <w:proofErr w:type="spellEnd"/>
-            <w:r>
-              <w:rPr>
-                <w:rFonts w:ascii="Calibri" w:eastAsia="Times New Roman" w:hAnsi="Calibri" w:cs="Calibri"/>
-                <w:kern w:val="0"/>
-                <w:lang w:val="nb-NO" w:eastAsia="nb-NO"/>
-                <w14:ligatures w14:val="none"/>
-              </w:rPr>
-              <w:t xml:space="preserve"> og at hjemmelaget vinner. Vi kan tolke selve verdien av </w:t>
-            </w:r>
-            <w:proofErr w:type="spellStart"/>
-            <w:r>
-              <w:rPr>
-                <w:rFonts w:ascii="Calibri" w:eastAsia="Times New Roman" w:hAnsi="Calibri" w:cs="Calibri"/>
-                <w:kern w:val="0"/>
-                <w:lang w:val="nb-NO" w:eastAsia="nb-NO"/>
-                <w14:ligatures w14:val="none"/>
-              </w:rPr>
-              <w:t>e^beta</w:t>
-            </w:r>
-            <w:proofErr w:type="spellEnd"/>
-            <w:r>
-              <w:rPr>
-                <w:rFonts w:ascii="Calibri" w:eastAsia="Times New Roman" w:hAnsi="Calibri" w:cs="Calibri"/>
-                <w:kern w:val="0"/>
-                <w:lang w:val="nb-NO" w:eastAsia="nb-NO"/>
-                <w14:ligatures w14:val="none"/>
-              </w:rPr>
-              <w:t xml:space="preserve"> med at oddsen for at hjemmelaget vinner øker med 46% for hvert mål hjemmelaget har over bortelaget.  </w:t>
+              <w:t>Siden verdien er over 1 betyr det at det er en positiv sammenheng mellom skudd_paa_maal_diff og at hjemmelaget vinner. Vi kan tolke selve verdien av e^beta med at oddsen for at hjemmelaget vinner øker med 46% for hvert mål hjemmelaget har over bortelaget.  </w:t>
             </w:r>
           </w:p>
         </w:tc>
@@ -2618,7 +2023,6 @@
               </w:rPr>
               <w:t xml:space="preserve">og feilraten endrer seg når </w:t>
             </w:r>
-            <w:proofErr w:type="spellStart"/>
             <w:r>
               <w:rPr>
                 <w:rFonts w:ascii="Courier New" w:hAnsi="Courier New" w:cs="Courier New"/>
@@ -2629,7 +2033,6 @@
               </w:rPr>
               <w:t>forseelse_diff</w:t>
             </w:r>
-            <w:proofErr w:type="spellEnd"/>
             <w:r>
               <w:rPr>
                 <w:b w:val="0"/>
@@ -2677,67 +2080,7 @@
                 <w:lang w:val="nb-NO" w:eastAsia="nb-NO"/>
                 <w14:ligatures w14:val="none"/>
               </w:rPr>
-              <w:t xml:space="preserve">Koeffisientene kan endre seg fordi modellen nå har færre variabler å forklare variansen i dataen på, nå uten informasjonen fra </w:t>
-            </w:r>
-            <w:proofErr w:type="spellStart"/>
-            <w:r>
-              <w:rPr>
-                <w:rFonts w:ascii="Calibri" w:eastAsia="Times New Roman" w:hAnsi="Calibri" w:cs="Calibri"/>
-                <w:kern w:val="0"/>
-                <w:lang w:val="nb-NO" w:eastAsia="nb-NO"/>
-                <w14:ligatures w14:val="none"/>
-              </w:rPr>
-              <w:t>forseelse_diff</w:t>
-            </w:r>
-            <w:proofErr w:type="spellEnd"/>
-            <w:r>
-              <w:rPr>
-                <w:rFonts w:ascii="Calibri" w:eastAsia="Times New Roman" w:hAnsi="Calibri" w:cs="Calibri"/>
-                <w:kern w:val="0"/>
-                <w:lang w:val="nb-NO" w:eastAsia="nb-NO"/>
-                <w14:ligatures w14:val="none"/>
-              </w:rPr>
-              <w:t xml:space="preserve">. Feilraten kan også endre seg avhengig av hvor viktig </w:t>
-            </w:r>
-            <w:proofErr w:type="spellStart"/>
-            <w:r>
-              <w:rPr>
-                <w:rFonts w:ascii="Calibri" w:eastAsia="Times New Roman" w:hAnsi="Calibri" w:cs="Calibri"/>
-                <w:kern w:val="0"/>
-                <w:lang w:val="nb-NO" w:eastAsia="nb-NO"/>
-                <w14:ligatures w14:val="none"/>
-              </w:rPr>
-              <w:t>forseelse_diff</w:t>
-            </w:r>
-            <w:proofErr w:type="spellEnd"/>
-            <w:r>
-              <w:rPr>
-                <w:rFonts w:ascii="Calibri" w:eastAsia="Times New Roman" w:hAnsi="Calibri" w:cs="Calibri"/>
-                <w:kern w:val="0"/>
-                <w:lang w:val="nb-NO" w:eastAsia="nb-NO"/>
-                <w14:ligatures w14:val="none"/>
-              </w:rPr>
-              <w:t xml:space="preserve"> </w:t>
-            </w:r>
-            <w:proofErr w:type="spellStart"/>
-            <w:r>
-              <w:rPr>
-                <w:rFonts w:ascii="Calibri" w:eastAsia="Times New Roman" w:hAnsi="Calibri" w:cs="Calibri"/>
-                <w:kern w:val="0"/>
-                <w:lang w:val="nb-NO" w:eastAsia="nb-NO"/>
-                <w14:ligatures w14:val="none"/>
-              </w:rPr>
-              <w:t>variablen</w:t>
-            </w:r>
-            <w:proofErr w:type="spellEnd"/>
-            <w:r>
-              <w:rPr>
-                <w:rFonts w:ascii="Calibri" w:eastAsia="Times New Roman" w:hAnsi="Calibri" w:cs="Calibri"/>
-                <w:kern w:val="0"/>
-                <w:lang w:val="nb-NO" w:eastAsia="nb-NO"/>
-                <w14:ligatures w14:val="none"/>
-              </w:rPr>
-              <w:t xml:space="preserve"> var for modellen.  </w:t>
+              <w:t>Koeffisientene kan endre seg fordi modellen nå har færre variabler å forklare variansen i dataen på, nå uten informasjonen fra forseelse_diff. Feilraten kan også endre seg avhengig av hvor viktig forseelse_diff variablen var for modellen.  </w:t>
             </w:r>
           </w:p>
         </w:tc>
@@ -2811,7 +2154,6 @@
               </w:rPr>
               <w:t xml:space="preserve">Med den nye modellen: I en kamp der </w:t>
             </w:r>
-            <w:proofErr w:type="spellStart"/>
             <w:r>
               <w:rPr>
                 <w:rFonts w:ascii="Courier New" w:hAnsi="Courier New" w:cs="Courier New"/>
@@ -2822,7 +2164,6 @@
               </w:rPr>
               <w:t>skudd_paa_maal_diff</w:t>
             </w:r>
-            <w:proofErr w:type="spellEnd"/>
             <w:r>
               <w:rPr>
                 <w:b w:val="0"/>
@@ -2832,7 +2173,6 @@
               </w:rPr>
               <w:t xml:space="preserve"> = 2, </w:t>
             </w:r>
-            <w:proofErr w:type="spellStart"/>
             <w:r>
               <w:rPr>
                 <w:rFonts w:ascii="Courier New" w:hAnsi="Courier New" w:cs="Courier New"/>
@@ -2843,7 +2183,6 @@
               </w:rPr>
               <w:t>corner_diff</w:t>
             </w:r>
-            <w:proofErr w:type="spellEnd"/>
             <w:r>
               <w:rPr>
                 <w:b w:val="0"/>
@@ -2853,7 +2192,6 @@
               </w:rPr>
               <w:t xml:space="preserve"> = -2 og </w:t>
             </w:r>
-            <w:proofErr w:type="spellStart"/>
             <w:r>
               <w:rPr>
                 <w:rFonts w:ascii="Courier New" w:hAnsi="Courier New" w:cs="Courier New"/>
@@ -2864,7 +2202,6 @@
               </w:rPr>
               <w:t>forseelse_diff</w:t>
             </w:r>
-            <w:proofErr w:type="spellEnd"/>
             <w:r>
               <w:rPr>
                 <w:b w:val="0"/>
@@ -2986,7 +2323,6 @@
               </w:rPr>
               <w:t xml:space="preserve">Hvis du skal finne en så god som mulig klassifikasjonsmodell med logistisk regresjon, vil du velge modellen med eller uten </w:t>
             </w:r>
-            <w:proofErr w:type="spellStart"/>
             <w:r>
               <w:rPr>
                 <w:rFonts w:ascii="Courier New" w:hAnsi="Courier New" w:cs="Courier New"/>
@@ -2997,35 +2333,14 @@
               </w:rPr>
               <w:t>forseelse_diff</w:t>
             </w:r>
-            <w:proofErr w:type="spellEnd"/>
-            <w:r>
-              <w:rPr>
-                <w:b w:val="0"/>
-                <w:bCs w:val="0"/>
-                <w:color w:val="000000" w:themeColor="text1"/>
-                <w:lang w:val="nb-NO"/>
-              </w:rPr>
-              <w:t xml:space="preserve"> som </w:t>
-            </w:r>
-            <w:proofErr w:type="spellStart"/>
-            <w:r>
-              <w:rPr>
-                <w:b w:val="0"/>
-                <w:bCs w:val="0"/>
-                <w:color w:val="000000" w:themeColor="text1"/>
-                <w:lang w:val="nb-NO"/>
-              </w:rPr>
-              <w:t>kovariat</w:t>
-            </w:r>
-            <w:proofErr w:type="spellEnd"/>
-            <w:r>
-              <w:rPr>
-                <w:b w:val="0"/>
-                <w:bCs w:val="0"/>
-                <w:color w:val="000000" w:themeColor="text1"/>
-                <w:lang w:val="nb-NO"/>
-              </w:rPr>
-              <w:t>? Begrunn kort svaret (maks 3 setninger).</w:t>
+            <w:r>
+              <w:rPr>
+                <w:b w:val="0"/>
+                <w:bCs w:val="0"/>
+                <w:color w:val="000000" w:themeColor="text1"/>
+                <w:lang w:val="nb-NO"/>
+              </w:rPr>
+              <w:t xml:space="preserve"> som kovariat? Begrunn kort svaret (maks 3 setninger).</w:t>
             </w:r>
           </w:p>
         </w:tc>
@@ -3065,27 +2380,7 @@
                 <w:lang w:val="nb-NO" w:eastAsia="nb-NO"/>
                 <w14:ligatures w14:val="none"/>
               </w:rPr>
-              <w:t xml:space="preserve">Hvis jeg skal velge så god som mulig klassifikasjonsmodell med logistisk regresjon så hadde jeg valgt modellen uten </w:t>
-            </w:r>
-            <w:proofErr w:type="spellStart"/>
-            <w:r>
-              <w:rPr>
-                <w:rFonts w:ascii="Calibri" w:eastAsia="Times New Roman" w:hAnsi="Calibri" w:cs="Calibri"/>
-                <w:kern w:val="0"/>
-                <w:lang w:val="nb-NO" w:eastAsia="nb-NO"/>
-                <w14:ligatures w14:val="none"/>
-              </w:rPr>
-              <w:t>forseelse_diff</w:t>
-            </w:r>
-            <w:proofErr w:type="spellEnd"/>
-            <w:r>
-              <w:rPr>
-                <w:rFonts w:ascii="Calibri" w:eastAsia="Times New Roman" w:hAnsi="Calibri" w:cs="Calibri"/>
-                <w:kern w:val="0"/>
-                <w:lang w:val="nb-NO" w:eastAsia="nb-NO"/>
-                <w14:ligatures w14:val="none"/>
-              </w:rPr>
-              <w:t xml:space="preserve"> siden den har minst feilrate. Forskjellen på feilraten er mindre enn en halv prosent, men hvis modellen fortsatt minker feilraten så ville jeg gått for den med minst feilrate.</w:t>
+              <w:t>Hvis jeg skal velge så god som mulig klassifikasjonsmodell med logistisk regresjon så hadde jeg valgt modellen uten forseelse_diff siden den har minst feilrate. Forskjellen på feilraten er mindre enn en halv prosent, men hvis modellen fortsatt minker feilraten så ville jeg gått for den med minst feilrate.</w:t>
             </w:r>
           </w:p>
         </w:tc>
@@ -3157,27 +2452,7 @@
                 <w:color w:val="000000" w:themeColor="text1"/>
                 <w:lang w:val="nb-NO"/>
               </w:rPr>
-              <w:t xml:space="preserve">Påstand: </w:t>
-            </w:r>
-            <w:proofErr w:type="spellStart"/>
-            <w:r>
-              <w:rPr>
-                <w:b w:val="0"/>
-                <w:bCs w:val="0"/>
-                <w:color w:val="000000" w:themeColor="text1"/>
-                <w:lang w:val="nb-NO"/>
-              </w:rPr>
-              <w:t>kNN</w:t>
-            </w:r>
-            <w:proofErr w:type="spellEnd"/>
-            <w:r>
-              <w:rPr>
-                <w:b w:val="0"/>
-                <w:bCs w:val="0"/>
-                <w:color w:val="000000" w:themeColor="text1"/>
-                <w:lang w:val="nb-NO"/>
-              </w:rPr>
-              <w:t xml:space="preserve"> kan bare brukes når vi har maksimalt to forklaringsvariabler. Fleip eller fakta?</w:t>
+              <w:t>Påstand: kNN kan bare brukes når vi har maksimalt to forklaringsvariabler. Fleip eller fakta?</w:t>
             </w:r>
           </w:p>
         </w:tc>
@@ -3495,47 +2770,7 @@
                 <w:lang w:val="nb-NO" w:eastAsia="nb-NO"/>
                 <w14:ligatures w14:val="none"/>
               </w:rPr>
-              <w:t xml:space="preserve">KNN har lavest feilrate med 0.31617 (logistisk regresjon med 0.31862), så derfor vil jeg anse at </w:t>
-            </w:r>
-            <w:proofErr w:type="spellStart"/>
-            <w:r>
-              <w:rPr>
-                <w:rFonts w:ascii="Calibri" w:eastAsia="Times New Roman" w:hAnsi="Calibri" w:cs="Calibri"/>
-                <w:kern w:val="0"/>
-                <w:lang w:val="nb-NO" w:eastAsia="nb-NO"/>
-                <w14:ligatures w14:val="none"/>
-              </w:rPr>
-              <w:t>kNN</w:t>
-            </w:r>
-            <w:proofErr w:type="spellEnd"/>
-            <w:r>
-              <w:rPr>
-                <w:rFonts w:ascii="Calibri" w:eastAsia="Times New Roman" w:hAnsi="Calibri" w:cs="Calibri"/>
-                <w:kern w:val="0"/>
-                <w:lang w:val="nb-NO" w:eastAsia="nb-NO"/>
-                <w14:ligatures w14:val="none"/>
-              </w:rPr>
-              <w:t xml:space="preserve"> er bedre i dette tilfellet over logistisk regresjon, men tallene er relativt like, så det er liten forskjell på dem dog </w:t>
-            </w:r>
-            <w:proofErr w:type="spellStart"/>
-            <w:r>
-              <w:rPr>
-                <w:rFonts w:ascii="Calibri" w:eastAsia="Times New Roman" w:hAnsi="Calibri" w:cs="Calibri"/>
-                <w:kern w:val="0"/>
-                <w:lang w:val="nb-NO" w:eastAsia="nb-NO"/>
-                <w14:ligatures w14:val="none"/>
-              </w:rPr>
-              <w:t>kNN</w:t>
-            </w:r>
-            <w:proofErr w:type="spellEnd"/>
-            <w:r>
-              <w:rPr>
-                <w:rFonts w:ascii="Calibri" w:eastAsia="Times New Roman" w:hAnsi="Calibri" w:cs="Calibri"/>
-                <w:kern w:val="0"/>
-                <w:lang w:val="nb-NO" w:eastAsia="nb-NO"/>
-                <w14:ligatures w14:val="none"/>
-              </w:rPr>
-              <w:t xml:space="preserve"> har lavest feilrate. </w:t>
+              <w:t>KNN har lavest feilrate med 0.31617 (logistisk regresjon med 0.31862), så derfor vil jeg anse at kNN er bedre i dette tilfellet over logistisk regresjon, men tallene er relativt like, så det er liten forskjell på dem dog kNN har lavest feilrate. </w:t>
             </w:r>
           </w:p>
         </w:tc>
@@ -3607,27 +2842,7 @@
                 <w:color w:val="000000" w:themeColor="text1"/>
                 <w:lang w:val="nb-NO"/>
               </w:rPr>
-              <w:t xml:space="preserve">Drøft klassegrensene (plottet under) for de to beste modellene (én logistisk regresjon og én </w:t>
-            </w:r>
-            <w:proofErr w:type="spellStart"/>
-            <w:r>
-              <w:rPr>
-                <w:b w:val="0"/>
-                <w:bCs w:val="0"/>
-                <w:color w:val="000000" w:themeColor="text1"/>
-                <w:lang w:val="nb-NO"/>
-              </w:rPr>
-              <w:t>kNN</w:t>
-            </w:r>
-            <w:proofErr w:type="spellEnd"/>
-            <w:r>
-              <w:rPr>
-                <w:b w:val="0"/>
-                <w:bCs w:val="0"/>
-                <w:color w:val="000000" w:themeColor="text1"/>
-                <w:lang w:val="nb-NO"/>
-              </w:rPr>
-              <w:t>). Hva forteller klassegrensene deg om problemet? Skriv maksimalt 3 setninger.</w:t>
+              <w:t>Drøft klassegrensene (plottet under) for de to beste modellene (én logistisk regresjon og én kNN). Hva forteller klassegrensene deg om problemet? Skriv maksimalt 3 setninger.</w:t>
             </w:r>
           </w:p>
         </w:tc>
@@ -3890,27 +3105,7 @@
               <w:rPr>
                 <w:lang w:val="nb-NO"/>
               </w:rPr>
-              <w:t xml:space="preserve">Ligner på </w:t>
-            </w:r>
-            <w:proofErr w:type="spellStart"/>
-            <w:r>
-              <w:rPr>
-                <w:lang w:val="nb-NO"/>
-              </w:rPr>
-              <w:t>sife</w:t>
-            </w:r>
-            <w:r>
-              <w:rPr>
-                <w:lang w:val="nb-NO"/>
-              </w:rPr>
-              <w:t>ret</w:t>
-            </w:r>
-            <w:proofErr w:type="spellEnd"/>
-            <w:r>
-              <w:rPr>
-                <w:lang w:val="nb-NO"/>
-              </w:rPr>
-              <w:t xml:space="preserve"> ‘9’</w:t>
+              <w:t>Ligner på siferet ‘9’</w:t>
             </w:r>
           </w:p>
         </w:tc>
@@ -3975,27 +3170,7 @@
                 <w:color w:val="000000" w:themeColor="text1"/>
                 <w:lang w:val="nb-NO"/>
               </w:rPr>
-              <w:t xml:space="preserve">Tegn </w:t>
-            </w:r>
-            <w:proofErr w:type="spellStart"/>
-            <w:r>
-              <w:rPr>
-                <w:b w:val="0"/>
-                <w:bCs w:val="0"/>
-                <w:color w:val="000000" w:themeColor="text1"/>
-                <w:lang w:val="nb-NO"/>
-              </w:rPr>
-              <w:t>sentroidene</w:t>
-            </w:r>
-            <w:proofErr w:type="spellEnd"/>
-            <w:r>
-              <w:rPr>
-                <w:b w:val="0"/>
-                <w:bCs w:val="0"/>
-                <w:color w:val="000000" w:themeColor="text1"/>
-                <w:lang w:val="nb-NO"/>
-              </w:rPr>
-              <w:t xml:space="preserve"> av de 3 klyngene fra </w:t>
+              <w:t xml:space="preserve">Tegn sentroidene av de 3 klyngene fra </w:t>
             </w:r>
             <w:bookmarkStart w:id="0" w:name="_Hlk150437913"/>
             <m:oMath>
@@ -4066,10 +3241,10 @@
                 <w:noProof/>
               </w:rPr>
               <w:drawing>
-                <wp:inline distT="0" distB="0" distL="0" distR="0" wp14:anchorId="36459C59" wp14:editId="0BE59873">
+                <wp:inline distT="0" distB="0" distL="0" distR="0" wp14:anchorId="082D86F8" wp14:editId="559F9E60">
                   <wp:extent cx="4490985" cy="1836000"/>
                   <wp:effectExtent l="0" t="0" r="5080" b="5715"/>
-                  <wp:docPr id="897492284" name="Picture 1"/>
+                  <wp:docPr id="897492284" name="Picture 897492284" descr="A group of images of numbers&#10;&#10;Description automatically generated"/>
                   <wp:cNvGraphicFramePr>
                     <a:graphicFrameLocks xmlns:a="http://schemas.openxmlformats.org/drawingml/2006/main" noChangeAspect="1"/>
                   </wp:cNvGraphicFramePr>
@@ -4077,7 +3252,7 @@
                     <a:graphicData uri="http://schemas.openxmlformats.org/drawingml/2006/picture">
                       <pic:pic xmlns:pic="http://schemas.openxmlformats.org/drawingml/2006/picture">
                         <pic:nvPicPr>
-                          <pic:cNvPr id="897492284" name="Picture 897492284"/>
+                          <pic:cNvPr id="897492284" name="Picture 897492284" descr="A group of images of numbers&#10;&#10;Description automatically generated"/>
                           <pic:cNvPicPr/>
                         </pic:nvPicPr>
                         <pic:blipFill>
@@ -4234,51 +3409,7 @@
                 <w:color w:val="000000" w:themeColor="text1"/>
                 <w:lang w:val="nb-NO"/>
               </w:rPr>
-              <w:t xml:space="preserve"> ser ut til å bli både relevant og nyttig. </w:t>
-            </w:r>
-            <w:proofErr w:type="spellStart"/>
-            <w:r>
-              <w:rPr>
-                <w:color w:val="000000" w:themeColor="text1"/>
-                <w:lang w:val="nb-NO"/>
-              </w:rPr>
-              <w:t>Sentroidene</w:t>
-            </w:r>
-            <w:proofErr w:type="spellEnd"/>
-            <w:r>
-              <w:rPr>
-                <w:color w:val="000000" w:themeColor="text1"/>
-                <w:lang w:val="nb-NO"/>
-              </w:rPr>
-              <w:t xml:space="preserve"> som representerer hver klynge viser ganske tydelig og gjenkjennelig</w:t>
-            </w:r>
-            <w:r>
-              <w:rPr>
-                <w:color w:val="000000" w:themeColor="text1"/>
-                <w:lang w:val="nb-NO"/>
-              </w:rPr>
-              <w:t xml:space="preserve"> sifrene ‘8’, ‘9’ og ‘3’</w:t>
-            </w:r>
-            <w:r>
-              <w:rPr>
-                <w:color w:val="000000" w:themeColor="text1"/>
-                <w:lang w:val="nb-NO"/>
-              </w:rPr>
-              <w:t>, selvsagt med en viss uskarphet</w:t>
-            </w:r>
-            <w:r>
-              <w:rPr>
-                <w:color w:val="000000" w:themeColor="text1"/>
-                <w:lang w:val="nb-NO"/>
-              </w:rPr>
-              <w:t xml:space="preserve">. Dette </w:t>
-            </w:r>
-            <w:r>
-              <w:rPr>
-                <w:color w:val="000000" w:themeColor="text1"/>
-                <w:lang w:val="nb-NO"/>
-              </w:rPr>
-              <w:t>indikerer at modellen har klart å fange opp de underliggende mønstrene og variasjonene til hvert av sifrene.</w:t>
+              <w:t xml:space="preserve"> ser ut til å bli både relevant og nyttig. Sentroidene som representerer hver klynge viser ganske tydelig og gjenkjennelig sifrene ‘8’, ‘9’ og ‘3’, selvsagt med en viss uskarphet. Dette indikerer at modellen har klart å fange opp de underliggende mønstrene og variasjonene til hvert av sifrene.</w:t>
             </w:r>
           </w:p>
         </w:tc>
@@ -4464,67 +3595,7 @@
               <w:rPr>
                 <w:lang w:val="nb-NO"/>
               </w:rPr>
-              <w:t xml:space="preserve">-verdi benyttes gjerne «The </w:t>
-            </w:r>
-            <w:proofErr w:type="spellStart"/>
-            <w:r>
-              <w:rPr>
-                <w:lang w:val="nb-NO"/>
-              </w:rPr>
-              <w:t>Elbow</w:t>
-            </w:r>
-            <w:proofErr w:type="spellEnd"/>
-            <w:r>
-              <w:rPr>
-                <w:lang w:val="nb-NO"/>
-              </w:rPr>
-              <w:t xml:space="preserve"> Method» eller «The </w:t>
-            </w:r>
-            <w:proofErr w:type="spellStart"/>
-            <w:r>
-              <w:rPr>
-                <w:lang w:val="nb-NO"/>
-              </w:rPr>
-              <w:t>Silhouette</w:t>
-            </w:r>
-            <w:proofErr w:type="spellEnd"/>
-            <w:r>
-              <w:rPr>
-                <w:lang w:val="nb-NO"/>
-              </w:rPr>
-              <w:t xml:space="preserve"> Method»</w:t>
-            </w:r>
-            <w:r>
-              <w:rPr>
-                <w:lang w:val="nb-NO"/>
-              </w:rPr>
-              <w:t>, hvorav disse</w:t>
-            </w:r>
-            <w:r>
-              <w:rPr>
-                <w:lang w:val="nb-NO"/>
-              </w:rPr>
-              <w:t xml:space="preserve"> er begge egne tester/utregninger som kan og bør gjøres i Python, eller lignende språk, i forkant av selve klyngeanalysen. «The </w:t>
-            </w:r>
-            <w:proofErr w:type="spellStart"/>
-            <w:r>
-              <w:rPr>
-                <w:lang w:val="nb-NO"/>
-              </w:rPr>
-              <w:t>Silhuette</w:t>
-            </w:r>
-            <w:proofErr w:type="spellEnd"/>
-            <w:r>
-              <w:rPr>
-                <w:lang w:val="nb-NO"/>
-              </w:rPr>
-              <w:t xml:space="preserve"> Method» vil være mer presis</w:t>
-            </w:r>
-            <w:r>
-              <w:rPr>
-                <w:lang w:val="nb-NO"/>
-              </w:rPr>
-              <w:t>, men den er også mer krevende/</w:t>
+              <w:t>-verdi benyttes gjerne «The Elbow Method» eller «The Silhouette Method», hvorav disse er begge egne tester/utregninger som kan og bør gjøres i Python, eller lignende språk, i forkant av selve klyngeanalysen. «The Silhuette Method» vil være mer presis, men den er også mer krevende/</w:t>
             </w:r>
             <w:proofErr w:type="gramStart"/>
             <w:r>
@@ -4687,8 +3758,118 @@
               <w:rPr>
                 <w:lang w:val="nb-NO"/>
               </w:rPr>
-              <w:t>Nei</w:t>
-            </w:r>
+              <w:t>Nei, det er veldig åpenbart utifra sentroidene at disse nye grupperingene ikke er relevante. Med K = 3 ser vi et tydelig skille mellom de tre sifrene, hvorav med lavere eller høyre K-verdier så prøver algoritmen å kombinere eller skille ut dataene i datasettet til færre eller flere sifre selv om datasettet bare inneholder tre forskjellige.</w:t>
+            </w:r>
+          </w:p>
+          <w:p>
+            <w:pPr>
+              <w:cnfStyle w:val="000000000000" w:firstRow="0" w:lastRow="0" w:firstColumn="0" w:lastColumn="0" w:oddVBand="0" w:evenVBand="0" w:oddHBand="0" w:evenHBand="0" w:firstRowFirstColumn="0" w:firstRowLastColumn="0" w:lastRowFirstColumn="0" w:lastRowLastColumn="0"/>
+              <w:rPr>
+                <w:lang w:val="nb-NO"/>
+              </w:rPr>
+            </w:pPr>
+            <w:r>
+              <w:rPr>
+                <w:noProof/>
+                <w:lang w:val="nb-NO"/>
+              </w:rPr>
+              <w:drawing>
+                <wp:inline distT="0" distB="0" distL="0" distR="0" wp14:anchorId="678BB13F" wp14:editId="751BBF0F">
+                  <wp:extent cx="1670400" cy="1094400"/>
+                  <wp:effectExtent l="0" t="0" r="0" b="0"/>
+                  <wp:docPr id="1101832999" name="Picture 1101832999" descr="A group of numbers in black squares&#10;&#10;Description automatically generated"/>
+                  <wp:cNvGraphicFramePr>
+                    <a:graphicFrameLocks xmlns:a="http://schemas.openxmlformats.org/drawingml/2006/main" noChangeAspect="1"/>
+                  </wp:cNvGraphicFramePr>
+                  <a:graphic xmlns:a="http://schemas.openxmlformats.org/drawingml/2006/main">
+                    <a:graphicData uri="http://schemas.openxmlformats.org/drawingml/2006/picture">
+                      <pic:pic xmlns:pic="http://schemas.openxmlformats.org/drawingml/2006/picture">
+                        <pic:nvPicPr>
+                          <pic:cNvPr id="1101832999" name="Picture 1" descr="A group of numbers in black squares&#10;&#10;Description automatically generated"/>
+                          <pic:cNvPicPr/>
+                        </pic:nvPicPr>
+                        <pic:blipFill>
+                          <a:blip r:embed="rId11" cstate="print">
+                            <a:extLst>
+                              <a:ext uri="{28A0092B-C50C-407E-A947-70E740481C1C}">
+                                <a14:useLocalDpi xmlns:a14="http://schemas.microsoft.com/office/drawing/2010/main" val="0"/>
+                              </a:ext>
+                            </a:extLst>
+                          </a:blip>
+                          <a:stretch>
+                            <a:fillRect/>
+                          </a:stretch>
+                        </pic:blipFill>
+                        <pic:spPr>
+                          <a:xfrm>
+                            <a:off x="0" y="0"/>
+                            <a:ext cx="1699531" cy="1113486"/>
+                          </a:xfrm>
+                          <a:prstGeom prst="rect">
+                            <a:avLst/>
+                          </a:prstGeom>
+                        </pic:spPr>
+                      </pic:pic>
+                    </a:graphicData>
+                  </a:graphic>
+                </wp:inline>
+              </w:drawing>
+            </w:r>
+            <w:r>
+              <w:rPr>
+                <w:noProof/>
+                <w:lang w:val="nb-NO"/>
+              </w:rPr>
+              <w:drawing>
+                <wp:inline distT="0" distB="0" distL="0" distR="0" wp14:anchorId="447DA859" wp14:editId="61E74EBF">
+                  <wp:extent cx="2851200" cy="1063881"/>
+                  <wp:effectExtent l="0" t="0" r="0" b="3175"/>
+                  <wp:docPr id="404847329" name="Picture 404847329" descr="A number in a square&#10;&#10;Description automatically generated with medium confidence"/>
+                  <wp:cNvGraphicFramePr>
+                    <a:graphicFrameLocks xmlns:a="http://schemas.openxmlformats.org/drawingml/2006/main" noChangeAspect="1"/>
+                  </wp:cNvGraphicFramePr>
+                  <a:graphic xmlns:a="http://schemas.openxmlformats.org/drawingml/2006/main">
+                    <a:graphicData uri="http://schemas.openxmlformats.org/drawingml/2006/picture">
+                      <pic:pic xmlns:pic="http://schemas.openxmlformats.org/drawingml/2006/picture">
+                        <pic:nvPicPr>
+                          <pic:cNvPr id="404847329" name="Picture 2" descr="A number in a square&#10;&#10;Description automatically generated with medium confidence"/>
+                          <pic:cNvPicPr/>
+                        </pic:nvPicPr>
+                        <pic:blipFill>
+                          <a:blip r:embed="rId12" cstate="print">
+                            <a:extLst>
+                              <a:ext uri="{28A0092B-C50C-407E-A947-70E740481C1C}">
+                                <a14:useLocalDpi xmlns:a14="http://schemas.microsoft.com/office/drawing/2010/main" val="0"/>
+                              </a:ext>
+                            </a:extLst>
+                          </a:blip>
+                          <a:stretch>
+                            <a:fillRect/>
+                          </a:stretch>
+                        </pic:blipFill>
+                        <pic:spPr>
+                          <a:xfrm>
+                            <a:off x="0" y="0"/>
+                            <a:ext cx="2889123" cy="1078031"/>
+                          </a:xfrm>
+                          <a:prstGeom prst="rect">
+                            <a:avLst/>
+                          </a:prstGeom>
+                        </pic:spPr>
+                      </pic:pic>
+                    </a:graphicData>
+                  </a:graphic>
+                </wp:inline>
+              </w:drawing>
+            </w:r>
+          </w:p>
+          <w:p>
+            <w:pPr>
+              <w:cnfStyle w:val="000000000000" w:firstRow="0" w:lastRow="0" w:firstColumn="0" w:lastColumn="0" w:oddVBand="0" w:evenVBand="0" w:oddHBand="0" w:evenHBand="0" w:firstRowFirstColumn="0" w:firstRowLastColumn="0" w:lastRowFirstColumn="0" w:lastRowLastColumn="0"/>
+              <w:rPr>
+                <w:lang w:val="nb-NO"/>
+              </w:rPr>
+            </w:pPr>
           </w:p>
         </w:tc>
       </w:tr>
@@ -4752,47 +3933,7 @@
                 <w:color w:val="000000" w:themeColor="text1"/>
                 <w:lang w:val="nb-NO"/>
               </w:rPr>
-              <w:t xml:space="preserve">Vurder </w:t>
-            </w:r>
-            <w:proofErr w:type="spellStart"/>
-            <w:r>
-              <w:rPr>
-                <w:b w:val="0"/>
-                <w:bCs w:val="0"/>
-                <w:color w:val="000000" w:themeColor="text1"/>
-                <w:lang w:val="nb-NO"/>
-              </w:rPr>
-              <w:t>dendrogrammet</w:t>
-            </w:r>
-            <w:proofErr w:type="spellEnd"/>
-            <w:r>
-              <w:rPr>
-                <w:b w:val="0"/>
-                <w:bCs w:val="0"/>
-                <w:color w:val="000000" w:themeColor="text1"/>
-                <w:lang w:val="nb-NO"/>
-              </w:rPr>
-              <w:t xml:space="preserve"> nedenfor. Synes du at den hierarkiske grupperingsalgoritmen har laget gode/</w:t>
-            </w:r>
-            <w:proofErr w:type="spellStart"/>
-            <w:r>
-              <w:rPr>
-                <w:b w:val="0"/>
-                <w:bCs w:val="0"/>
-                <w:color w:val="000000" w:themeColor="text1"/>
-                <w:lang w:val="nb-NO"/>
-              </w:rPr>
-              <w:t>meningfulle</w:t>
-            </w:r>
-            <w:proofErr w:type="spellEnd"/>
-            <w:r>
-              <w:rPr>
-                <w:b w:val="0"/>
-                <w:bCs w:val="0"/>
-                <w:color w:val="000000" w:themeColor="text1"/>
-                <w:lang w:val="nb-NO"/>
-              </w:rPr>
-              <w:t xml:space="preserve"> grupper av bildene? (Maks 3 setninger).</w:t>
+              <w:t>Vurder dendrogrammet nedenfor. Synes du at den hierarkiske grupperingsalgoritmen har laget gode/meningfulle grupper av bildene? (Maks 3 setninger).</w:t>
             </w:r>
           </w:p>
         </w:tc>
@@ -4899,7 +4040,6 @@
               </w:rPr>
               <w:t>I koden under har vi brukt gjennomsnittskobling (</w:t>
             </w:r>
-            <w:proofErr w:type="spellStart"/>
             <w:r>
               <w:rPr>
                 <w:rFonts w:ascii="Courier New" w:hAnsi="Courier New" w:cs="Courier New"/>
@@ -4908,40 +4048,7 @@
                 <w:color w:val="000000" w:themeColor="text1"/>
                 <w:lang w:val="nb-NO"/>
               </w:rPr>
-              <w:t>method</w:t>
-            </w:r>
-            <w:proofErr w:type="spellEnd"/>
-            <w:r>
-              <w:rPr>
-                <w:rFonts w:ascii="Courier New" w:hAnsi="Courier New" w:cs="Courier New"/>
-                <w:b w:val="0"/>
-                <w:bCs w:val="0"/>
-                <w:color w:val="000000" w:themeColor="text1"/>
-                <w:lang w:val="nb-NO"/>
-              </w:rPr>
-              <w:t xml:space="preserve"> = '</w:t>
-            </w:r>
-            <w:proofErr w:type="spellStart"/>
-            <w:r>
-              <w:rPr>
-                <w:rFonts w:ascii="Courier New" w:hAnsi="Courier New" w:cs="Courier New"/>
-                <w:b w:val="0"/>
-                <w:bCs w:val="0"/>
-                <w:color w:val="000000" w:themeColor="text1"/>
-                <w:lang w:val="nb-NO"/>
-              </w:rPr>
-              <w:t>average</w:t>
-            </w:r>
-            <w:proofErr w:type="spellEnd"/>
-            <w:r>
-              <w:rPr>
-                <w:rFonts w:ascii="Courier New" w:hAnsi="Courier New" w:cs="Courier New"/>
-                <w:b w:val="0"/>
-                <w:bCs w:val="0"/>
-                <w:color w:val="000000" w:themeColor="text1"/>
-                <w:lang w:val="nb-NO"/>
-              </w:rPr>
-              <w:t>'</w:t>
+              <w:t>method = 'average'</w:t>
             </w:r>
             <w:r>
               <w:rPr>
@@ -4995,6 +4102,262 @@
             </w:r>
             <w:r>
               <w:t xml:space="preserve"> for dendrogrammer fungerer ved å først beregne gjennomsnittlig avstand mellom alle par av datapunkter i separate klynger. Under klyngeprosessen kombineres de to klyngene med minst gjennomsnittlig avstand til en enkelt klynge. Denne prosessen repeteres til alle datapunkter er gruppert i én klynge, og resultatet visualiseres som et dendrogram.</w:t>
+            </w:r>
+          </w:p>
+        </w:tc>
+      </w:tr>
+    </w:tbl>
+    <w:p/>
+    <w:p/>
+    <w:p/>
+    <w:p/>
+    <w:p/>
+    <w:p/>
+    <w:tbl>
+      <w:tblPr>
+        <w:tblStyle w:val="GridTable4-Accent6"/>
+        <w:tblW w:w="0" w:type="auto"/>
+        <w:tblLook w:val="06A0" w:firstRow="1" w:lastRow="0" w:firstColumn="1" w:lastColumn="0" w:noHBand="1" w:noVBand="1"/>
+      </w:tblPr>
+      <w:tblGrid>
+        <w:gridCol w:w="846"/>
+        <w:gridCol w:w="8170"/>
+      </w:tblGrid>
+      <w:tr>
+        <w:trPr>
+          <w:cnfStyle w:val="100000000000" w:firstRow="1" w:lastRow="0" w:firstColumn="0" w:lastColumn="0" w:oddVBand="0" w:evenVBand="0" w:oddHBand="0" w:evenHBand="0" w:firstRowFirstColumn="0" w:firstRowLastColumn="0" w:lastRowFirstColumn="0" w:lastRowLastColumn="0"/>
+        </w:trPr>
+        <w:tc>
+          <w:tcPr>
+            <w:cnfStyle w:val="001000000000" w:firstRow="0" w:lastRow="0" w:firstColumn="1" w:lastColumn="0" w:oddVBand="0" w:evenVBand="0" w:oddHBand="0" w:evenHBand="0" w:firstRowFirstColumn="0" w:firstRowLastColumn="0" w:lastRowFirstColumn="0" w:lastRowLastColumn="0"/>
+            <w:tcW w:w="846" w:type="dxa"/>
+            <w:shd w:val="clear" w:color="auto" w:fill="E2EFD9" w:themeFill="accent6" w:themeFillTint="33"/>
+          </w:tcPr>
+          <w:p>
+            <w:pPr>
+              <w:rPr>
+                <w:color w:val="000000" w:themeColor="text1"/>
+                <w:lang w:val="nb-NO"/>
+              </w:rPr>
+            </w:pPr>
+            <w:r>
+              <w:rPr>
+                <w:color w:val="000000" w:themeColor="text1"/>
+                <w:lang w:val="nb-NO"/>
+              </w:rPr>
+              <w:lastRenderedPageBreak/>
+              <w:t>3c.3)</w:t>
+            </w:r>
+          </w:p>
+        </w:tc>
+        <w:tc>
+          <w:tcPr>
+            <w:tcW w:w="8170" w:type="dxa"/>
+            <w:shd w:val="clear" w:color="auto" w:fill="E2EFD9" w:themeFill="accent6" w:themeFillTint="33"/>
+          </w:tcPr>
+          <w:p>
+            <w:pPr>
+              <w:cnfStyle w:val="100000000000" w:firstRow="1" w:lastRow="0" w:firstColumn="0" w:lastColumn="0" w:oddVBand="0" w:evenVBand="0" w:oddHBand="0" w:evenHBand="0" w:firstRowFirstColumn="0" w:firstRowLastColumn="0" w:lastRowFirstColumn="0" w:lastRowLastColumn="0"/>
+              <w:rPr>
+                <w:b w:val="0"/>
+                <w:bCs w:val="0"/>
+                <w:color w:val="000000" w:themeColor="text1"/>
+                <w:lang w:val="nb-NO"/>
+              </w:rPr>
+            </w:pPr>
+            <w:r>
+              <w:rPr>
+                <w:b w:val="0"/>
+                <w:bCs w:val="0"/>
+                <w:color w:val="000000" w:themeColor="text1"/>
+                <w:lang w:val="nb-NO"/>
+              </w:rPr>
+              <w:t xml:space="preserve">Velg en annen metode enn </w:t>
+            </w:r>
+            <w:r>
+              <w:rPr>
+                <w:rFonts w:ascii="Courier New" w:hAnsi="Courier New" w:cs="Courier New"/>
+                <w:b w:val="0"/>
+                <w:bCs w:val="0"/>
+                <w:color w:val="000000" w:themeColor="text1"/>
+                <w:lang w:val="nb-NO"/>
+              </w:rPr>
+              <w:t>'average'</w:t>
+            </w:r>
+            <w:r>
+              <w:rPr>
+                <w:b w:val="0"/>
+                <w:bCs w:val="0"/>
+                <w:color w:val="000000" w:themeColor="text1"/>
+                <w:lang w:val="nb-NO"/>
+              </w:rPr>
+              <w:t xml:space="preserve"> til å koble klyngene sammen (vi har lært om dette i undervisningen, her heter de </w:t>
+            </w:r>
+            <w:r>
+              <w:rPr>
+                <w:rFonts w:ascii="Courier New" w:hAnsi="Courier New" w:cs="Courier New"/>
+                <w:b w:val="0"/>
+                <w:bCs w:val="0"/>
+                <w:color w:val="000000" w:themeColor="text1"/>
+                <w:lang w:val="nb-NO"/>
+              </w:rPr>
+              <w:t>single</w:t>
+            </w:r>
+            <w:r>
+              <w:rPr>
+                <w:b w:val="0"/>
+                <w:bCs w:val="0"/>
+                <w:color w:val="000000" w:themeColor="text1"/>
+                <w:lang w:val="nb-NO"/>
+              </w:rPr>
+              <w:t xml:space="preserve">, </w:t>
+            </w:r>
+            <w:r>
+              <w:rPr>
+                <w:rFonts w:ascii="Courier New" w:hAnsi="Courier New" w:cs="Courier New"/>
+                <w:b w:val="0"/>
+                <w:bCs w:val="0"/>
+                <w:color w:val="000000" w:themeColor="text1"/>
+                <w:lang w:val="nb-NO"/>
+              </w:rPr>
+              <w:t>complete</w:t>
+            </w:r>
+            <w:r>
+              <w:rPr>
+                <w:b w:val="0"/>
+                <w:bCs w:val="0"/>
+                <w:color w:val="000000" w:themeColor="text1"/>
+                <w:lang w:val="nb-NO"/>
+              </w:rPr>
+              <w:t xml:space="preserve"> og </w:t>
+            </w:r>
+            <w:r>
+              <w:rPr>
+                <w:rFonts w:ascii="Courier New" w:hAnsi="Courier New" w:cs="Courier New"/>
+                <w:b w:val="0"/>
+                <w:bCs w:val="0"/>
+                <w:color w:val="000000" w:themeColor="text1"/>
+                <w:lang w:val="nb-NO"/>
+              </w:rPr>
+              <w:t>centriod</w:t>
+            </w:r>
+            <w:r>
+              <w:rPr>
+                <w:b w:val="0"/>
+                <w:bCs w:val="0"/>
+                <w:color w:val="000000" w:themeColor="text1"/>
+                <w:lang w:val="nb-NO"/>
+              </w:rPr>
+              <w:t>) og lag et nytt dend</w:t>
+            </w:r>
+            <w:r>
+              <w:rPr>
+                <w:b w:val="0"/>
+                <w:bCs w:val="0"/>
+                <w:color w:val="000000" w:themeColor="text1"/>
+                <w:lang w:val="nb-NO"/>
+              </w:rPr>
+              <w:t>r</w:t>
+            </w:r>
+            <w:r>
+              <w:rPr>
+                <w:b w:val="0"/>
+                <w:bCs w:val="0"/>
+                <w:color w:val="000000" w:themeColor="text1"/>
+                <w:lang w:val="nb-NO"/>
+              </w:rPr>
+              <w:t>ogram ved å tilpasse koden nedenfor. Ser det bedre/verre ut? (Maks 3 setninger).</w:t>
+            </w:r>
+          </w:p>
+        </w:tc>
+      </w:tr>
+      <w:tr>
+        <w:tc>
+          <w:tcPr>
+            <w:cnfStyle w:val="001000000000" w:firstRow="0" w:lastRow="0" w:firstColumn="1" w:lastColumn="0" w:oddVBand="0" w:evenVBand="0" w:oddHBand="0" w:evenHBand="0" w:firstRowFirstColumn="0" w:firstRowLastColumn="0" w:lastRowFirstColumn="0" w:lastRowLastColumn="0"/>
+            <w:tcW w:w="846" w:type="dxa"/>
+          </w:tcPr>
+          <w:p>
+            <w:pPr>
+              <w:rPr>
+                <w:lang w:val="nb-NO"/>
+              </w:rPr>
+            </w:pPr>
+            <w:r>
+              <w:rPr>
+                <w:lang w:val="nb-NO"/>
+              </w:rPr>
+              <w:t>Svar</w:t>
+            </w:r>
+          </w:p>
+        </w:tc>
+        <w:tc>
+          <w:tcPr>
+            <w:tcW w:w="8170" w:type="dxa"/>
+          </w:tcPr>
+          <w:p>
+            <w:pPr>
+              <w:cnfStyle w:val="000000000000" w:firstRow="0" w:lastRow="0" w:firstColumn="0" w:lastColumn="0" w:oddVBand="0" w:evenVBand="0" w:oddHBand="0" w:evenHBand="0" w:firstRowFirstColumn="0" w:firstRowLastColumn="0" w:lastRowFirstColumn="0" w:lastRowLastColumn="0"/>
+              <w:rPr>
+                <w:lang w:val="nb-NO"/>
+              </w:rPr>
+            </w:pPr>
+            <w:r>
+              <w:rPr>
+                <w:lang w:val="nb-NO"/>
+              </w:rPr>
+              <w:t xml:space="preserve">Endte med å bruke </w:t>
+            </w:r>
+            <w:r>
+              <w:rPr>
+                <w:color w:val="000000" w:themeColor="text1"/>
+                <w:lang w:val="nb-NO"/>
+              </w:rPr>
+              <w:t xml:space="preserve">metode </w:t>
+            </w:r>
+            <w:r>
+              <w:rPr>
+                <w:rFonts w:ascii="Courier New" w:hAnsi="Courier New" w:cs="Courier New"/>
+                <w:color w:val="000000" w:themeColor="text1"/>
+                <w:lang w:val="nb-NO"/>
+              </w:rPr>
+              <w:t>'</w:t>
+            </w:r>
+            <w:r>
+              <w:rPr>
+                <w:rFonts w:ascii="Courier New" w:hAnsi="Courier New" w:cs="Courier New"/>
+                <w:color w:val="000000" w:themeColor="text1"/>
+                <w:lang w:val="nb-NO"/>
+              </w:rPr>
+              <w:t>complet</w:t>
+            </w:r>
+            <w:r>
+              <w:rPr>
+                <w:rFonts w:ascii="Courier New" w:hAnsi="Courier New" w:cs="Courier New"/>
+                <w:color w:val="000000" w:themeColor="text1"/>
+                <w:lang w:val="nb-NO"/>
+              </w:rPr>
+              <w:t>e'</w:t>
+            </w:r>
+            <w:r>
+              <w:rPr>
+                <w:rFonts w:ascii="Courier New" w:hAnsi="Courier New" w:cs="Courier New"/>
+                <w:color w:val="000000" w:themeColor="text1"/>
+                <w:lang w:val="nb-NO"/>
+              </w:rPr>
+              <w:t xml:space="preserve"> </w:t>
+            </w:r>
+            <w:r>
+              <w:rPr>
+                <w:lang w:val="nb-NO"/>
+              </w:rPr>
+              <w:t>da denne så merkbar</w:t>
+            </w:r>
+            <w:r>
+              <w:rPr>
+                <w:lang w:val="nb-NO"/>
+              </w:rPr>
+              <w:t>t mer konsistent og riktig ut enn noen av de andre metodene. Nå er klyngene mye mer representative for hva som faktisk finnes i datasettet og er for det meste plassert sammen med samme siffer som seg selv. Grupperingsalgoritmen blander fortsatt såesielt sifferet ‘3’ med ‘8’ og ‘9’, dog er likevel nå mer presis enn før.</w:t>
             </w:r>
           </w:p>
         </w:tc>
@@ -5033,7 +4396,7 @@
                 <w:color w:val="000000" w:themeColor="text1"/>
                 <w:lang w:val="nb-NO"/>
               </w:rPr>
-              <w:t>3c.3)</w:t>
+              <w:t>3d.1)</w:t>
             </w:r>
           </w:p>
         </w:tc>
@@ -5059,129 +4422,7 @@
                 <w:color w:val="000000" w:themeColor="text1"/>
                 <w:lang w:val="nb-NO"/>
               </w:rPr>
-              <w:t xml:space="preserve">Velg en annen metode enn </w:t>
-            </w:r>
-            <w:r>
-              <w:rPr>
-                <w:rFonts w:ascii="Courier New" w:hAnsi="Courier New" w:cs="Courier New"/>
-                <w:b w:val="0"/>
-                <w:bCs w:val="0"/>
-                <w:color w:val="000000" w:themeColor="text1"/>
-                <w:lang w:val="nb-NO"/>
-              </w:rPr>
-              <w:t>'</w:t>
-            </w:r>
-            <w:proofErr w:type="spellStart"/>
-            <w:r>
-              <w:rPr>
-                <w:rFonts w:ascii="Courier New" w:hAnsi="Courier New" w:cs="Courier New"/>
-                <w:b w:val="0"/>
-                <w:bCs w:val="0"/>
-                <w:color w:val="000000" w:themeColor="text1"/>
-                <w:lang w:val="nb-NO"/>
-              </w:rPr>
-              <w:t>average</w:t>
-            </w:r>
-            <w:proofErr w:type="spellEnd"/>
-            <w:r>
-              <w:rPr>
-                <w:rFonts w:ascii="Courier New" w:hAnsi="Courier New" w:cs="Courier New"/>
-                <w:b w:val="0"/>
-                <w:bCs w:val="0"/>
-                <w:color w:val="000000" w:themeColor="text1"/>
-                <w:lang w:val="nb-NO"/>
-              </w:rPr>
-              <w:t>'</w:t>
-            </w:r>
-            <w:r>
-              <w:rPr>
-                <w:b w:val="0"/>
-                <w:bCs w:val="0"/>
-                <w:color w:val="000000" w:themeColor="text1"/>
-                <w:lang w:val="nb-NO"/>
-              </w:rPr>
-              <w:t xml:space="preserve"> til å koble klyngene sammen (vi har lært om dette i undervisningen, her heter de </w:t>
-            </w:r>
-            <w:r>
-              <w:rPr>
-                <w:rFonts w:ascii="Courier New" w:hAnsi="Courier New" w:cs="Courier New"/>
-                <w:b w:val="0"/>
-                <w:bCs w:val="0"/>
-                <w:color w:val="000000" w:themeColor="text1"/>
-                <w:lang w:val="nb-NO"/>
-              </w:rPr>
-              <w:t>single</w:t>
-            </w:r>
-            <w:r>
-              <w:rPr>
-                <w:b w:val="0"/>
-                <w:bCs w:val="0"/>
-                <w:color w:val="000000" w:themeColor="text1"/>
-                <w:lang w:val="nb-NO"/>
-              </w:rPr>
-              <w:t xml:space="preserve">, </w:t>
-            </w:r>
-            <w:proofErr w:type="spellStart"/>
-            <w:r>
-              <w:rPr>
-                <w:rFonts w:ascii="Courier New" w:hAnsi="Courier New" w:cs="Courier New"/>
-                <w:b w:val="0"/>
-                <w:bCs w:val="0"/>
-                <w:color w:val="000000" w:themeColor="text1"/>
-                <w:lang w:val="nb-NO"/>
-              </w:rPr>
-              <w:t>complete</w:t>
-            </w:r>
-            <w:proofErr w:type="spellEnd"/>
-            <w:r>
-              <w:rPr>
-                <w:b w:val="0"/>
-                <w:bCs w:val="0"/>
-                <w:color w:val="000000" w:themeColor="text1"/>
-                <w:lang w:val="nb-NO"/>
-              </w:rPr>
-              <w:t xml:space="preserve"> og </w:t>
-            </w:r>
-            <w:proofErr w:type="spellStart"/>
-            <w:r>
-              <w:rPr>
-                <w:rFonts w:ascii="Courier New" w:hAnsi="Courier New" w:cs="Courier New"/>
-                <w:b w:val="0"/>
-                <w:bCs w:val="0"/>
-                <w:color w:val="000000" w:themeColor="text1"/>
-                <w:lang w:val="nb-NO"/>
-              </w:rPr>
-              <w:t>centriod</w:t>
-            </w:r>
-            <w:proofErr w:type="spellEnd"/>
-            <w:r>
-              <w:rPr>
-                <w:b w:val="0"/>
-                <w:bCs w:val="0"/>
-                <w:color w:val="000000" w:themeColor="text1"/>
-                <w:lang w:val="nb-NO"/>
-              </w:rPr>
-              <w:t xml:space="preserve">) og lag et nytt </w:t>
-            </w:r>
-            <w:proofErr w:type="spellStart"/>
-            <w:r>
-              <w:rPr>
-                <w:b w:val="0"/>
-                <w:bCs w:val="0"/>
-                <w:color w:val="000000" w:themeColor="text1"/>
-                <w:lang w:val="nb-NO"/>
-              </w:rPr>
-              <w:t>dendogram</w:t>
-            </w:r>
-            <w:proofErr w:type="spellEnd"/>
-            <w:r>
-              <w:rPr>
-                <w:b w:val="0"/>
-                <w:bCs w:val="0"/>
-                <w:color w:val="000000" w:themeColor="text1"/>
-                <w:lang w:val="nb-NO"/>
-              </w:rPr>
-              <w:t xml:space="preserve"> ved å tilpasse koden nedenfor. Ser det bedre/verre ut? (Maks 3 setninger).</w:t>
+              <w:t>Hvis vi skulle brukt en metode for å predikere/klassifisere hvilket siffer et håndskrevet tall er, og ikke bare samle dem i klynge, hva ville du brukt?</w:t>
             </w:r>
           </w:p>
         </w:tc>
@@ -5213,220 +4454,76 @@
           <w:p>
             <w:pPr>
               <w:cnfStyle w:val="000000000000" w:firstRow="0" w:lastRow="0" w:firstColumn="0" w:lastColumn="0" w:oddVBand="0" w:evenVBand="0" w:oddHBand="0" w:evenHBand="0" w:firstRowFirstColumn="0" w:firstRowLastColumn="0" w:lastRowFirstColumn="0" w:lastRowLastColumn="0"/>
-              <w:rPr>
-                <w:lang w:val="nb-NO"/>
-              </w:rPr>
-            </w:pPr>
-            <w:r>
-              <w:rPr>
-                <w:lang w:val="nb-NO"/>
-              </w:rPr>
-              <w:t xml:space="preserve">Endte med å bruke </w:t>
-            </w:r>
-            <w:r>
-              <w:rPr>
-                <w:color w:val="000000" w:themeColor="text1"/>
-                <w:lang w:val="nb-NO"/>
-              </w:rPr>
-              <w:t xml:space="preserve">metode </w:t>
-            </w:r>
-            <w:r>
-              <w:rPr>
-                <w:rFonts w:ascii="Courier New" w:hAnsi="Courier New" w:cs="Courier New"/>
-                <w:color w:val="000000" w:themeColor="text1"/>
-                <w:lang w:val="nb-NO"/>
-              </w:rPr>
-              <w:t>'</w:t>
-            </w:r>
-            <w:proofErr w:type="spellStart"/>
-            <w:r>
-              <w:rPr>
-                <w:rFonts w:ascii="Courier New" w:hAnsi="Courier New" w:cs="Courier New"/>
-                <w:color w:val="000000" w:themeColor="text1"/>
-                <w:lang w:val="nb-NO"/>
-              </w:rPr>
-              <w:t>complet</w:t>
-            </w:r>
-            <w:r>
-              <w:rPr>
-                <w:rFonts w:ascii="Courier New" w:hAnsi="Courier New" w:cs="Courier New"/>
-                <w:color w:val="000000" w:themeColor="text1"/>
-                <w:lang w:val="nb-NO"/>
-              </w:rPr>
-              <w:t>e</w:t>
-            </w:r>
-            <w:proofErr w:type="spellEnd"/>
-            <w:r>
-              <w:rPr>
-                <w:rFonts w:ascii="Courier New" w:hAnsi="Courier New" w:cs="Courier New"/>
-                <w:color w:val="000000" w:themeColor="text1"/>
-                <w:lang w:val="nb-NO"/>
-              </w:rPr>
-              <w:t>'</w:t>
-            </w:r>
-            <w:r>
-              <w:rPr>
-                <w:rFonts w:ascii="Courier New" w:hAnsi="Courier New" w:cs="Courier New"/>
-                <w:color w:val="000000" w:themeColor="text1"/>
-                <w:lang w:val="nb-NO"/>
-              </w:rPr>
-              <w:t xml:space="preserve"> </w:t>
-            </w:r>
-            <w:r>
-              <w:rPr>
-                <w:lang w:val="nb-NO"/>
-              </w:rPr>
-              <w:t>da denne så merkbar</w:t>
-            </w:r>
-            <w:r>
-              <w:rPr>
-                <w:lang w:val="nb-NO"/>
-              </w:rPr>
-              <w:t xml:space="preserve">t mer konsistent og riktig ut enn noen av de andre metodene. Nå er klyngene mye mer representative for hva som faktisk finnes i datasettet og er for det meste plassert </w:t>
-            </w:r>
-            <w:r>
-              <w:rPr>
-                <w:lang w:val="nb-NO"/>
-              </w:rPr>
-              <w:t xml:space="preserve">sammen med samme siffer som seg selv. Grupperingsalgoritmen blander fortsatt </w:t>
-            </w:r>
-            <w:proofErr w:type="spellStart"/>
-            <w:r>
-              <w:rPr>
-                <w:lang w:val="nb-NO"/>
-              </w:rPr>
-              <w:t>såesielt</w:t>
-            </w:r>
-            <w:proofErr w:type="spellEnd"/>
-            <w:r>
-              <w:rPr>
-                <w:lang w:val="nb-NO"/>
-              </w:rPr>
-              <w:t xml:space="preserve"> sifferet ‘3’ med ‘8’ og ‘9’, dog er likevel nå mer presis enn før.</w:t>
+            </w:pPr>
+            <w:r>
+              <w:rPr>
+                <w:i/>
+                <w:iCs/>
+              </w:rPr>
+              <w:t>k</w:t>
+            </w:r>
+            <w:r>
+              <w:t>-nærmeste-nabo-klassifikasjon (kNN)</w:t>
+            </w:r>
+          </w:p>
+          <w:p>
+            <w:pPr>
+              <w:cnfStyle w:val="000000000000" w:firstRow="0" w:lastRow="0" w:firstColumn="0" w:lastColumn="0" w:oddVBand="0" w:evenVBand="0" w:oddHBand="0" w:evenHBand="0" w:firstRowFirstColumn="0" w:firstRowLastColumn="0" w:lastRowFirstColumn="0" w:lastRowLastColumn="0"/>
+            </w:pPr>
+            <w:r>
+              <w:t>https://www.math.ntnu.no/emner/IST100x/ISTx1003/Klassifikasjon.html</w:t>
+            </w:r>
+          </w:p>
+          <w:p>
+            <w:pPr>
+              <w:cnfStyle w:val="000000000000" w:firstRow="0" w:lastRow="0" w:firstColumn="0" w:lastColumn="0" w:oddVBand="0" w:evenVBand="0" w:oddHBand="0" w:evenHBand="0" w:firstRowFirstColumn="0" w:firstRowLastColumn="0" w:lastRowFirstColumn="0" w:lastRowLastColumn="0"/>
+            </w:pPr>
+          </w:p>
+          <w:p>
+            <w:pPr>
+              <w:cnfStyle w:val="000000000000" w:firstRow="0" w:lastRow="0" w:firstColumn="0" w:lastColumn="0" w:oddVBand="0" w:evenVBand="0" w:oddHBand="0" w:evenHBand="0" w:firstRowFirstColumn="0" w:firstRowLastColumn="0" w:lastRowFirstColumn="0" w:lastRowLastColumn="0"/>
+              <w:rPr>
+                <w:lang w:val="nb-NO"/>
+              </w:rPr>
+            </w:pPr>
+            <w:r>
+              <w:rPr>
+                <w:lang w:val="nb-NO"/>
+              </w:rPr>
+              <w:t xml:space="preserve">Klyngeanalyse er en form for uovervåket læring. Ved denne typen læring jobber algoritmen selvstendig med å gruppere/klynge dataen i et datasett ved å bruke ulikhetene mellom dataene til å identifisere skillet mellom dem, utifra K-verdien som er satt, elementene som deler </w:t>
+            </w:r>
+          </w:p>
+          <w:p>
+            <w:pPr>
+              <w:cnfStyle w:val="000000000000" w:firstRow="0" w:lastRow="0" w:firstColumn="0" w:lastColumn="0" w:oddVBand="0" w:evenVBand="0" w:oddHBand="0" w:evenHBand="0" w:firstRowFirstColumn="0" w:firstRowLastColumn="0" w:lastRowFirstColumn="0" w:lastRowLastColumn="0"/>
+              <w:rPr>
+                <w:lang w:val="nb-NO"/>
+              </w:rPr>
+            </w:pPr>
+          </w:p>
+          <w:p>
+            <w:pPr>
+              <w:cnfStyle w:val="000000000000" w:firstRow="0" w:lastRow="0" w:firstColumn="0" w:lastColumn="0" w:oddVBand="0" w:evenVBand="0" w:oddHBand="0" w:evenHBand="0" w:firstRowFirstColumn="0" w:firstRowLastColumn="0" w:lastRowFirstColumn="0" w:lastRowLastColumn="0"/>
+              <w:rPr>
+                <w:lang w:val="nb-NO"/>
+              </w:rPr>
+            </w:pPr>
+            <w:r>
+              <w:rPr>
+                <w:lang w:val="nb-NO"/>
+              </w:rPr>
+              <w:t>Klyngeanalyse representerer en type uovervåket læringsteknikk. I denne tilnærmingen jobber algoritmen selvstendig med å gruppere data i et datasett basert på likheter og ulikheter innenfor dataene. Målet er å identifisere naturlige grupperinger eller klynger, der elementer innenfor en klynge deler visse karakteristikker, mens de er distinkt forskjellige fra elementer i andre klynger.</w:t>
             </w:r>
           </w:p>
         </w:tc>
       </w:tr>
     </w:tbl>
     <w:p/>
-    <w:tbl>
-      <w:tblPr>
-        <w:tblStyle w:val="GridTable4-Accent6"/>
-        <w:tblW w:w="0" w:type="auto"/>
-        <w:tblLook w:val="06A0" w:firstRow="1" w:lastRow="0" w:firstColumn="1" w:lastColumn="0" w:noHBand="1" w:noVBand="1"/>
-      </w:tblPr>
-      <w:tblGrid>
-        <w:gridCol w:w="846"/>
-        <w:gridCol w:w="8170"/>
-      </w:tblGrid>
-      <w:tr>
-        <w:trPr>
-          <w:cnfStyle w:val="100000000000" w:firstRow="1" w:lastRow="0" w:firstColumn="0" w:lastColumn="0" w:oddVBand="0" w:evenVBand="0" w:oddHBand="0" w:evenHBand="0" w:firstRowFirstColumn="0" w:firstRowLastColumn="0" w:lastRowFirstColumn="0" w:lastRowLastColumn="0"/>
-        </w:trPr>
-        <w:tc>
-          <w:tcPr>
-            <w:cnfStyle w:val="001000000000" w:firstRow="0" w:lastRow="0" w:firstColumn="1" w:lastColumn="0" w:oddVBand="0" w:evenVBand="0" w:oddHBand="0" w:evenHBand="0" w:firstRowFirstColumn="0" w:firstRowLastColumn="0" w:lastRowFirstColumn="0" w:lastRowLastColumn="0"/>
-            <w:tcW w:w="846" w:type="dxa"/>
-            <w:shd w:val="clear" w:color="auto" w:fill="E2EFD9" w:themeFill="accent6" w:themeFillTint="33"/>
-          </w:tcPr>
-          <w:p>
-            <w:pPr>
-              <w:rPr>
-                <w:color w:val="000000" w:themeColor="text1"/>
-                <w:lang w:val="nb-NO"/>
-              </w:rPr>
-            </w:pPr>
-            <w:r>
-              <w:rPr>
-                <w:color w:val="000000" w:themeColor="text1"/>
-                <w:lang w:val="nb-NO"/>
-              </w:rPr>
-              <w:t>3d.1)</w:t>
-            </w:r>
-          </w:p>
-        </w:tc>
-        <w:tc>
-          <w:tcPr>
-            <w:tcW w:w="8170" w:type="dxa"/>
-            <w:shd w:val="clear" w:color="auto" w:fill="E2EFD9" w:themeFill="accent6" w:themeFillTint="33"/>
-          </w:tcPr>
-          <w:p>
-            <w:pPr>
-              <w:cnfStyle w:val="100000000000" w:firstRow="1" w:lastRow="0" w:firstColumn="0" w:lastColumn="0" w:oddVBand="0" w:evenVBand="0" w:oddHBand="0" w:evenHBand="0" w:firstRowFirstColumn="0" w:firstRowLastColumn="0" w:lastRowFirstColumn="0" w:lastRowLastColumn="0"/>
-              <w:rPr>
-                <w:b w:val="0"/>
-                <w:bCs w:val="0"/>
-                <w:color w:val="000000" w:themeColor="text1"/>
-                <w:lang w:val="nb-NO"/>
-              </w:rPr>
-            </w:pPr>
-            <w:r>
-              <w:rPr>
-                <w:b w:val="0"/>
-                <w:bCs w:val="0"/>
-                <w:color w:val="000000" w:themeColor="text1"/>
-                <w:lang w:val="nb-NO"/>
-              </w:rPr>
-              <w:t>Hvis vi skulle brukt en metode for å predikere/klassifisere hvilket siffer et håndskrevet tall er, og ikke bare samle dem i klynge, hva ville du brukt?</w:t>
-            </w:r>
-          </w:p>
-        </w:tc>
-      </w:tr>
-      <w:tr>
-        <w:tc>
-          <w:tcPr>
-            <w:cnfStyle w:val="001000000000" w:firstRow="0" w:lastRow="0" w:firstColumn="1" w:lastColumn="0" w:oddVBand="0" w:evenVBand="0" w:oddHBand="0" w:evenHBand="0" w:firstRowFirstColumn="0" w:firstRowLastColumn="0" w:lastRowFirstColumn="0" w:lastRowLastColumn="0"/>
-            <w:tcW w:w="846" w:type="dxa"/>
-          </w:tcPr>
-          <w:p>
-            <w:pPr>
-              <w:rPr>
-                <w:lang w:val="nb-NO"/>
-              </w:rPr>
-            </w:pPr>
-            <w:r>
-              <w:rPr>
-                <w:lang w:val="nb-NO"/>
-              </w:rPr>
-              <w:t>Svar</w:t>
-            </w:r>
-          </w:p>
-        </w:tc>
-        <w:tc>
-          <w:tcPr>
-            <w:tcW w:w="8170" w:type="dxa"/>
-          </w:tcPr>
-          <w:p>
-            <w:pPr>
-              <w:cnfStyle w:val="000000000000" w:firstRow="0" w:lastRow="0" w:firstColumn="0" w:lastColumn="0" w:oddVBand="0" w:evenVBand="0" w:oddHBand="0" w:evenHBand="0" w:firstRowFirstColumn="0" w:firstRowLastColumn="0" w:lastRowFirstColumn="0" w:lastRowLastColumn="0"/>
-            </w:pPr>
-            <w:r>
-              <w:rPr>
-                <w:i/>
-                <w:iCs/>
-              </w:rPr>
-              <w:t>k</w:t>
-            </w:r>
-            <w:r>
-              <w:t>-nærmeste-nabo-klassifikasjon (kNN)</w:t>
-            </w:r>
-          </w:p>
-          <w:p>
-            <w:pPr>
-              <w:cnfStyle w:val="000000000000" w:firstRow="0" w:lastRow="0" w:firstColumn="0" w:lastColumn="0" w:oddVBand="0" w:evenVBand="0" w:oddHBand="0" w:evenHBand="0" w:firstRowFirstColumn="0" w:firstRowLastColumn="0" w:lastRowFirstColumn="0" w:lastRowLastColumn="0"/>
-            </w:pPr>
-            <w:r>
-              <w:t>https://www.math.ntnu.no/emner/IST100x/ISTx1003/Klassifikasjon.html</w:t>
-            </w:r>
-          </w:p>
-          <w:p>
-            <w:pPr>
-              <w:cnfStyle w:val="000000000000" w:firstRow="0" w:lastRow="0" w:firstColumn="0" w:lastColumn="0" w:oddVBand="0" w:evenVBand="0" w:oddHBand="0" w:evenHBand="0" w:firstRowFirstColumn="0" w:firstRowLastColumn="0" w:lastRowFirstColumn="0" w:lastRowLastColumn="0"/>
-            </w:pPr>
-          </w:p>
-        </w:tc>
-      </w:tr>
-    </w:tbl>
+    <w:p/>
+    <w:p/>
+    <w:p/>
+    <w:p/>
+    <w:p/>
     <w:p/>
     <w:p/>
     <w:p/>
@@ -5647,7 +4744,7 @@
         <w:kern w:val="2"/>
         <w:sz w:val="24"/>
         <w:szCs w:val="24"/>
-        <w:lang w:eastAsia="en-US" w:bidi="ar-SA"/>
+        <w:lang w:val="en-NO" w:eastAsia="en-US" w:bidi="ar-SA"/>
         <w14:ligatures w14:val="standardContextual"/>
       </w:rPr>
     </w:rPrDefault>
@@ -6934,6 +6031,15 @@
 </file>
 
 <file path=customXml/item1.xml><?xml version="1.0" encoding="utf-8"?>
+<?mso-contentType ?>
+<FormTemplates xmlns="http://schemas.microsoft.com/sharepoint/v3/contenttype/forms">
+  <Display>DocumentLibraryForm</Display>
+  <Edit>DocumentLibraryForm</Edit>
+  <New>DocumentLibraryForm</New>
+</FormTemplates>
+</file>
+
+<file path=customXml/item2.xml><?xml version="1.0" encoding="utf-8"?>
 <ct:contentTypeSchema xmlns:ct="http://schemas.microsoft.com/office/2006/metadata/contentType" xmlns:ma="http://schemas.microsoft.com/office/2006/metadata/properties/metaAttributes" ct:_="" ma:_="" ma:contentTypeName="Document" ma:contentTypeID="0x0101003960CD5BDB373F47BBD25D81D4CF150D" ma:contentTypeVersion="7" ma:contentTypeDescription="Create a new document." ma:contentTypeScope="" ma:versionID="b9aafa236013502d35c1d25d686e927d">
   <xsd:schema xmlns:xsd="http://www.w3.org/2001/XMLSchema" xmlns:xs="http://www.w3.org/2001/XMLSchema" xmlns:p="http://schemas.microsoft.com/office/2006/metadata/properties" xmlns:ns3="ab5febbb-8b78-44b4-8bb3-ad426979ed84" xmlns:ns4="48f21cc3-ce96-4559-8468-3ceb2f7f0130" targetNamespace="http://schemas.microsoft.com/office/2006/metadata/properties" ma:root="true" ma:fieldsID="5e27a1a550a4e8af1f4270511c4e7d7b" ns3:_="" ns4:_="">
     <xsd:import namespace="ab5febbb-8b78-44b4-8bb3-ad426979ed84"/>
@@ -7116,15 +6222,6 @@
 </ct:contentTypeSchema>
 </file>
 
-<file path=customXml/item2.xml><?xml version="1.0" encoding="utf-8"?>
-<?mso-contentType ?>
-<FormTemplates xmlns="http://schemas.microsoft.com/sharepoint/v3/contenttype/forms">
-  <Display>DocumentLibraryForm</Display>
-  <Edit>DocumentLibraryForm</Edit>
-  <New>DocumentLibraryForm</New>
-</FormTemplates>
-</file>
-
 <file path=customXml/item3.xml><?xml version="1.0" encoding="utf-8"?>
 <p:properties xmlns:p="http://schemas.microsoft.com/office/2006/metadata/properties" xmlns:xsi="http://www.w3.org/2001/XMLSchema-instance" xmlns:pc="http://schemas.microsoft.com/office/infopath/2007/PartnerControls">
   <documentManagement>
@@ -7134,6 +6231,14 @@
 </file>
 
 <file path=customXml/itemProps1.xml><?xml version="1.0" encoding="utf-8"?>
+<ds:datastoreItem xmlns:ds="http://schemas.openxmlformats.org/officeDocument/2006/customXml" ds:itemID="{A48C5A25-74D6-46CA-8095-379A534BCBB6}">
+  <ds:schemaRefs>
+    <ds:schemaRef ds:uri="http://schemas.microsoft.com/sharepoint/v3/contenttype/forms"/>
+  </ds:schemaRefs>
+</ds:datastoreItem>
+</file>
+
+<file path=customXml/itemProps2.xml><?xml version="1.0" encoding="utf-8"?>
 <ds:datastoreItem xmlns:ds="http://schemas.openxmlformats.org/officeDocument/2006/customXml" ds:itemID="{B6EC61BF-08DF-48DE-9BBD-2B5A9718A76B}">
   <ds:schemaRefs>
     <ds:schemaRef ds:uri="http://schemas.microsoft.com/office/2006/metadata/contentType"/>
@@ -7152,27 +6257,12 @@
 </ds:datastoreItem>
 </file>
 
-<file path=customXml/itemProps2.xml><?xml version="1.0" encoding="utf-8"?>
-<ds:datastoreItem xmlns:ds="http://schemas.openxmlformats.org/officeDocument/2006/customXml" ds:itemID="{A48C5A25-74D6-46CA-8095-379A534BCBB6}">
-  <ds:schemaRefs>
-    <ds:schemaRef ds:uri="http://schemas.microsoft.com/sharepoint/v3/contenttype/forms"/>
-  </ds:schemaRefs>
-</ds:datastoreItem>
-</file>
-
 <file path=customXml/itemProps3.xml><?xml version="1.0" encoding="utf-8"?>
 <ds:datastoreItem xmlns:ds="http://schemas.openxmlformats.org/officeDocument/2006/customXml" ds:itemID="{B966E97C-627F-46D1-A110-18B34D584CC7}">
   <ds:schemaRefs>
+    <ds:schemaRef ds:uri="http://schemas.microsoft.com/office/2006/metadata/properties"/>
+    <ds:schemaRef ds:uri="http://schemas.microsoft.com/office/infopath/2007/PartnerControls"/>
     <ds:schemaRef ds:uri="ab5febbb-8b78-44b4-8bb3-ad426979ed84"/>
-    <ds:schemaRef ds:uri="http://schemas.microsoft.com/office/infopath/2007/PartnerControls"/>
-    <ds:schemaRef ds:uri="http://purl.org/dc/elements/1.1/"/>
-    <ds:schemaRef ds:uri="http://schemas.microsoft.com/office/2006/metadata/properties"/>
-    <ds:schemaRef ds:uri="http://schemas.microsoft.com/office/2006/documentManagement/types"/>
-    <ds:schemaRef ds:uri="http://purl.org/dc/terms/"/>
-    <ds:schemaRef ds:uri="http://schemas.openxmlformats.org/package/2006/metadata/core-properties"/>
-    <ds:schemaRef ds:uri="http://purl.org/dc/dcmitype/"/>
-    <ds:schemaRef ds:uri="48f21cc3-ce96-4559-8468-3ceb2f7f0130"/>
-    <ds:schemaRef ds:uri="http://www.w3.org/XML/1998/namespace"/>
   </ds:schemaRefs>
 </ds:datastoreItem>
 </file>
</xml_diff>